<commit_message>
klassendiagram en modeldictionary, sd voorbeeld
</commit_message>
<xml_diff>
--- a/Documentatie/Fase 1/Functioneel_Ontwerp.docx
+++ b/Documentatie/Fase 1/Functioneel_Ontwerp.docx
@@ -3717,18 +3717,8 @@
                                     <w:sz w:val="26"/>
                                     <w:szCs w:val="26"/>
                                   </w:rPr>
-                                  <w:t xml:space="preserve">Steven </w:t>
+                                  <w:t>Steven Logghe</w:t>
                                 </w:r>
-                                <w:proofErr w:type="spellStart"/>
-                                <w:r>
-                                  <w:rPr>
-                                    <w:color w:val="5B9BD5" w:themeColor="accent1"/>
-                                    <w:sz w:val="26"/>
-                                    <w:szCs w:val="26"/>
-                                  </w:rPr>
-                                  <w:t>Logghe</w:t>
-                                </w:r>
-                                <w:proofErr w:type="spellEnd"/>
                               </w:p>
                             </w:txbxContent>
                           </wps:txbx>
@@ -5391,19 +5381,17 @@
       <w:r>
         <w:br w:type="page"/>
       </w:r>
-      <w:bookmarkStart w:id="0" w:name="_GoBack"/>
-      <w:bookmarkEnd w:id="0"/>
     </w:p>
     <w:p>
       <w:pPr>
         <w:pStyle w:val="Heading1"/>
       </w:pPr>
-      <w:bookmarkStart w:id="1" w:name="_Toc475344069"/>
+      <w:bookmarkStart w:id="0" w:name="_Toc475344069"/>
       <w:r>
         <w:lastRenderedPageBreak/>
         <w:t>Inleiding</w:t>
       </w:r>
-      <w:bookmarkEnd w:id="1"/>
+      <w:bookmarkEnd w:id="0"/>
     </w:p>
     <w:p>
       <w:pPr>
@@ -5428,11 +5416,11 @@
       <w:pPr>
         <w:pStyle w:val="Heading1"/>
       </w:pPr>
-      <w:bookmarkStart w:id="2" w:name="_Toc475344070"/>
+      <w:bookmarkStart w:id="1" w:name="_Toc475344070"/>
       <w:r>
         <w:t>Prototype</w:t>
       </w:r>
-      <w:bookmarkEnd w:id="2"/>
+      <w:bookmarkEnd w:id="1"/>
     </w:p>
     <w:p>
       <w:pPr>
@@ -5451,6 +5439,7 @@
       <w:pPr>
         <w:pStyle w:val="NoSpacing"/>
       </w:pPr>
+      <w:bookmarkStart w:id="2" w:name="_GoBack"/>
       <w:r>
         <w:rPr>
           <w:noProof/>
@@ -5460,7 +5449,7 @@
           <wp:inline distT="0" distB="0" distL="0" distR="0">
             <wp:extent cx="5760720" cy="6917055"/>
             <wp:effectExtent l="0" t="0" r="0" b="0"/>
-            <wp:docPr id="33" name="Picture 33"/>
+            <wp:docPr id="11" name="Picture 11"/>
             <wp:cNvGraphicFramePr>
               <a:graphicFrameLocks xmlns:a="http://schemas.openxmlformats.org/drawingml/2006/main" noChangeAspect="1"/>
             </wp:cNvGraphicFramePr>
@@ -5468,7 +5457,7 @@
               <a:graphicData uri="http://schemas.openxmlformats.org/drawingml/2006/picture">
                 <pic:pic xmlns:pic="http://schemas.openxmlformats.org/drawingml/2006/picture">
                   <pic:nvPicPr>
-                    <pic:cNvPr id="33" name="Prototype_schermen_schets.png"/>
+                    <pic:cNvPr id="11" name="Prototype_schermen_schets.png"/>
                     <pic:cNvPicPr/>
                   </pic:nvPicPr>
                   <pic:blipFill>
@@ -5498,6 +5487,7 @@
           </wp:inline>
         </w:drawing>
       </w:r>
+      <w:bookmarkEnd w:id="2"/>
     </w:p>
     <w:p>
       <w:r>
@@ -6166,16 +6156,7 @@
               <w:pStyle w:val="NoSpacing"/>
             </w:pPr>
             <w:r>
-              <w:t xml:space="preserve">De gebruiker </w:t>
-            </w:r>
-            <w:r>
-              <w:t xml:space="preserve">vult de benodigde gegevens in en </w:t>
-            </w:r>
-            <w:r>
-              <w:t>drukt op de</w:t>
-            </w:r>
-            <w:r>
-              <w:t xml:space="preserve"> knop “Opslaan”.</w:t>
+              <w:t>De gebruiker vult de benodigde gegevens in en drukt op de knop “Opslaan”.</w:t>
             </w:r>
           </w:p>
           <w:p>
@@ -6193,19 +6174,7 @@
               <w:pStyle w:val="NoSpacing"/>
             </w:pPr>
             <w:r>
-              <w:t xml:space="preserve">De gebruiker wordt doorverwezen naar het </w:t>
-            </w:r>
-            <w:r>
-              <w:t>Hoofd</w:t>
-            </w:r>
-            <w:r>
-              <w:t>scherm</w:t>
-            </w:r>
-            <w:r>
-              <w:t xml:space="preserve"> met de nieuwe toegevoegde taak</w:t>
-            </w:r>
-            <w:r>
-              <w:t>.</w:t>
+              <w:t>De gebruiker wordt doorverwezen naar het Hoofdscherm met de nieuwe toegevoegde taak.</w:t>
             </w:r>
           </w:p>
           <w:p>
@@ -6225,13 +6194,7 @@
               <w:pStyle w:val="NoSpacing"/>
             </w:pPr>
             <w:r>
-              <w:t>De gebruiker drukt op de knop “</w:t>
-            </w:r>
-            <w:r>
-              <w:t>Annuleer</w:t>
-            </w:r>
-            <w:r>
-              <w:t>”.</w:t>
+              <w:t>De gebruiker drukt op de knop “Annuleer”.</w:t>
             </w:r>
           </w:p>
         </w:tc>
@@ -6244,10 +6207,7 @@
               <w:pStyle w:val="NoSpacing"/>
             </w:pPr>
             <w:r>
-              <w:t>De gebruiker wordt doorverwezen naar het Hoofdscherm</w:t>
-            </w:r>
-            <w:r>
-              <w:t xml:space="preserve"> en nieuwe taak toevoegen is geannuleerd.</w:t>
+              <w:t>De gebruiker wordt doorverwezen naar het Hoofdscherm en nieuwe taak toevoegen is geannuleerd.</w:t>
             </w:r>
           </w:p>
         </w:tc>
@@ -6349,13 +6309,7 @@
               <w:pStyle w:val="NoSpacing"/>
             </w:pPr>
             <w:r>
-              <w:t>De gebruiker wordt doorverwezen naar het</w:t>
-            </w:r>
-            <w:r>
-              <w:t xml:space="preserve"> Taak wijzigen scherm van de huidige taak</w:t>
-            </w:r>
-            <w:r>
-              <w:t>.</w:t>
+              <w:t>De gebruiker wordt doorverwezen naar het Taak wijzigen scherm van de huidige taak.</w:t>
             </w:r>
           </w:p>
           <w:p>
@@ -6375,13 +6329,7 @@
               <w:pStyle w:val="NoSpacing"/>
             </w:pPr>
             <w:r>
-              <w:t>De gebruiker drukt op de knop “</w:t>
-            </w:r>
-            <w:r>
-              <w:t>Verwijderen</w:t>
-            </w:r>
-            <w:r>
-              <w:t>”.</w:t>
+              <w:t>De gebruiker drukt op de knop “Verwijderen”.</w:t>
             </w:r>
           </w:p>
         </w:tc>
@@ -6394,10 +6342,7 @@
               <w:pStyle w:val="NoSpacing"/>
             </w:pPr>
             <w:r>
-              <w:t xml:space="preserve">De gebruiker wordt doorverwezen naar het Taak </w:t>
-            </w:r>
-            <w:r>
-              <w:t>verwijderen pop-upscherm.</w:t>
+              <w:t>De gebruiker wordt doorverwezen naar het Taak verwijderen pop-upscherm.</w:t>
             </w:r>
           </w:p>
         </w:tc>
@@ -6538,13 +6483,7 @@
               <w:pStyle w:val="NoSpacing"/>
             </w:pPr>
             <w:r>
-              <w:t xml:space="preserve">De gebruiker wordt doorverwezen naar het Hoofdscherm en taak </w:t>
-            </w:r>
-            <w:r>
-              <w:t>wijzigen</w:t>
-            </w:r>
-            <w:r>
-              <w:t xml:space="preserve"> is geannuleerd.</w:t>
+              <w:t>De gebruiker wordt doorverwezen naar het Hoofdscherm en taak wijzigen is geannuleerd.</w:t>
             </w:r>
           </w:p>
         </w:tc>
@@ -6639,13 +6578,7 @@
               <w:pStyle w:val="NoSpacing"/>
             </w:pPr>
             <w:r>
-              <w:t>De gebruiker drukt op de knop “</w:t>
-            </w:r>
-            <w:r>
-              <w:t>Ja</w:t>
-            </w:r>
-            <w:r>
-              <w:t>”.</w:t>
+              <w:t>De gebruiker drukt op de knop “Ja”.</w:t>
             </w:r>
           </w:p>
         </w:tc>
@@ -6658,10 +6591,7 @@
               <w:pStyle w:val="NoSpacing"/>
             </w:pPr>
             <w:r>
-              <w:t xml:space="preserve">De gebruiker wordt doorverwezen naar het </w:t>
-            </w:r>
-            <w:r>
-              <w:t>Hoofdscherm en de huidige taak wordt verwijderd.</w:t>
+              <w:t>De gebruiker wordt doorverwezen naar het Hoofdscherm en de huidige taak wordt verwijderd.</w:t>
             </w:r>
           </w:p>
           <w:p>
@@ -6681,13 +6611,7 @@
               <w:pStyle w:val="NoSpacing"/>
             </w:pPr>
             <w:r>
-              <w:t>De gebruiker drukt op de knop “</w:t>
-            </w:r>
-            <w:r>
-              <w:t>Nee</w:t>
-            </w:r>
-            <w:r>
-              <w:t>”.</w:t>
+              <w:t>De gebruiker drukt op de knop “Nee”.</w:t>
             </w:r>
           </w:p>
         </w:tc>
@@ -6700,10 +6624,7 @@
               <w:pStyle w:val="NoSpacing"/>
             </w:pPr>
             <w:r>
-              <w:t xml:space="preserve">De gebruiker wordt doorverwezen naar het Taak </w:t>
-            </w:r>
-            <w:r>
-              <w:t>bekijken scherm van de huidige taak.</w:t>
+              <w:t>De gebruiker wordt doorverwezen naar het Taak bekijken scherm van de huidige taak.</w:t>
             </w:r>
           </w:p>
         </w:tc>
@@ -6729,14 +6650,9 @@
         <w:pStyle w:val="Heading1"/>
       </w:pPr>
       <w:bookmarkStart w:id="11" w:name="_Toc475344079"/>
-      <w:proofErr w:type="spellStart"/>
       <w:r>
         <w:lastRenderedPageBreak/>
-        <w:t>Use</w:t>
-      </w:r>
-      <w:proofErr w:type="spellEnd"/>
-      <w:r>
-        <w:t xml:space="preserve"> Case Diagram</w:t>
+        <w:t>Use Case Diagram</w:t>
       </w:r>
       <w:bookmarkEnd w:id="11"/>
     </w:p>
@@ -6765,10 +6681,10 @@
             <v:path o:extrusionok="f" gradientshapeok="t" o:connecttype="rect"/>
             <o:lock v:ext="edit" aspectratio="t"/>
           </v:shapetype>
-          <v:shape id="_x0000_i1025" type="#_x0000_t75" style="width:494.55pt;height:496.1pt" o:ole="">
+          <v:shape id="_x0000_i1025" type="#_x0000_t75" style="width:494.35pt;height:495.85pt" o:ole="">
             <v:imagedata r:id="rId10" o:title=""/>
           </v:shape>
-          <o:OLEObject Type="Embed" ProgID="Visio.Drawing.11" ShapeID="_x0000_i1025" DrawAspect="Content" ObjectID="_1549085903" r:id="rId11"/>
+          <o:OLEObject Type="Embed" ProgID="Visio.Drawing.11" ShapeID="_x0000_i1025" DrawAspect="Content" ObjectID="_1549094420" r:id="rId11"/>
         </w:object>
       </w:r>
     </w:p>
@@ -6785,12 +6701,10 @@
         <w:pStyle w:val="Heading1"/>
       </w:pPr>
       <w:bookmarkStart w:id="12" w:name="_Toc475344080"/>
-      <w:proofErr w:type="spellStart"/>
       <w:r>
         <w:lastRenderedPageBreak/>
         <w:t>Use</w:t>
       </w:r>
-      <w:proofErr w:type="spellEnd"/>
       <w:r>
         <w:t>-</w:t>
       </w:r>
@@ -6838,16 +6752,8 @@
             <w:pPr>
               <w:pStyle w:val="NoSpacing"/>
             </w:pPr>
-            <w:proofErr w:type="spellStart"/>
-            <w:r>
-              <w:t>Use</w:t>
-            </w:r>
-            <w:proofErr w:type="spellEnd"/>
-            <w:r>
-              <w:t>-</w:t>
-            </w:r>
-            <w:r>
-              <w:t>Case</w:t>
+            <w:r>
+              <w:t>Use-Case</w:t>
             </w:r>
           </w:p>
         </w:tc>
@@ -7006,15 +6912,7 @@
               <w:cnfStyle w:val="000000100000" w:firstRow="0" w:lastRow="0" w:firstColumn="0" w:lastColumn="0" w:oddVBand="0" w:evenVBand="0" w:oddHBand="1" w:evenHBand="0" w:firstRowFirstColumn="0" w:firstRowLastColumn="0" w:lastRowFirstColumn="0" w:lastRowLastColumn="0"/>
             </w:pPr>
             <w:r>
-              <w:t xml:space="preserve">De </w:t>
-            </w:r>
-            <w:proofErr w:type="spellStart"/>
-            <w:r>
-              <w:t>gebuiker</w:t>
-            </w:r>
-            <w:proofErr w:type="spellEnd"/>
-            <w:r>
-              <w:t xml:space="preserve"> logt in met zijn gebruikersnaam en wachtwoord</w:t>
+              <w:t>De gebuiker logt in met zijn gebruikersnaam en wachtwoord</w:t>
             </w:r>
           </w:p>
         </w:tc>
@@ -7154,13 +7052,8 @@
             <w:pPr>
               <w:pStyle w:val="NoSpacing"/>
             </w:pPr>
-            <w:proofErr w:type="spellStart"/>
-            <w:r>
-              <w:t>Use</w:t>
-            </w:r>
-            <w:proofErr w:type="spellEnd"/>
-            <w:r>
-              <w:t>-Case</w:t>
+            <w:r>
+              <w:t>Use-Case</w:t>
             </w:r>
           </w:p>
         </w:tc>
@@ -7319,31 +7212,7 @@
               <w:cnfStyle w:val="000000100000" w:firstRow="0" w:lastRow="0" w:firstColumn="0" w:lastColumn="0" w:oddVBand="0" w:evenVBand="0" w:oddHBand="1" w:evenHBand="0" w:firstRowFirstColumn="0" w:firstRowLastColumn="0" w:lastRowFirstColumn="0" w:lastRowLastColumn="0"/>
             </w:pPr>
             <w:r>
-              <w:t xml:space="preserve">De gebruiker klikt op de taak om een overzicht te krijgen hoe het eruit ziet, wanneer het hem voldoening geeft, dan klikt hij op de </w:t>
-            </w:r>
-            <w:proofErr w:type="spellStart"/>
-            <w:r>
-              <w:t>terugknop</w:t>
-            </w:r>
-            <w:proofErr w:type="spellEnd"/>
-            <w:r>
-              <w:t xml:space="preserve"> op de </w:t>
-            </w:r>
-            <w:proofErr w:type="spellStart"/>
-            <w:r>
-              <w:t>windows</w:t>
-            </w:r>
-            <w:proofErr w:type="spellEnd"/>
-            <w:r>
-              <w:t xml:space="preserve"> </w:t>
-            </w:r>
-            <w:proofErr w:type="spellStart"/>
-            <w:r>
-              <w:t>phone</w:t>
-            </w:r>
-            <w:proofErr w:type="spellEnd"/>
-            <w:r>
-              <w:t>.</w:t>
+              <w:t>De gebruiker klikt op de taak om een overzicht te krijgen hoe het eruit ziet, wanneer het hem voldoening geeft, dan klikt hij op de terugknop op de windows phone.</w:t>
             </w:r>
           </w:p>
         </w:tc>
@@ -7483,13 +7352,8 @@
             <w:pPr>
               <w:pStyle w:val="NoSpacing"/>
             </w:pPr>
-            <w:proofErr w:type="spellStart"/>
-            <w:r>
-              <w:t>Use</w:t>
-            </w:r>
-            <w:proofErr w:type="spellEnd"/>
-            <w:r>
-              <w:t>-Case</w:t>
+            <w:r>
+              <w:t>Use-Case</w:t>
             </w:r>
           </w:p>
         </w:tc>
@@ -7648,15 +7512,7 @@
               <w:cnfStyle w:val="000000100000" w:firstRow="0" w:lastRow="0" w:firstColumn="0" w:lastColumn="0" w:oddVBand="0" w:evenVBand="0" w:oddHBand="1" w:evenHBand="0" w:firstRowFirstColumn="0" w:firstRowLastColumn="0" w:lastRowFirstColumn="0" w:lastRowLastColumn="0"/>
             </w:pPr>
             <w:r>
-              <w:t xml:space="preserve">De gebruiker klikt op het plusje </w:t>
-            </w:r>
-            <w:proofErr w:type="spellStart"/>
-            <w:r>
-              <w:t>rechtsbovening</w:t>
-            </w:r>
-            <w:proofErr w:type="spellEnd"/>
-            <w:r>
-              <w:t>, een nieuw venster opent, daar kan de gebruiker de gegevens toevoegen. Wanneer de gebruiker klaar is, dan kan hij op Opslaan klikken.</w:t>
+              <w:t>De gebruiker klikt op het plusje rechtsbovening, een nieuw venster opent, daar kan de gebruiker de gegevens toevoegen. Wanneer de gebruiker klaar is, dan kan hij op Opslaan klikken.</w:t>
             </w:r>
           </w:p>
         </w:tc>
@@ -7802,13 +7658,8 @@
             <w:pPr>
               <w:pStyle w:val="NoSpacing"/>
             </w:pPr>
-            <w:proofErr w:type="spellStart"/>
-            <w:r>
-              <w:t>Use</w:t>
-            </w:r>
-            <w:proofErr w:type="spellEnd"/>
-            <w:r>
-              <w:t>-Case</w:t>
+            <w:r>
+              <w:t>Use-Case</w:t>
             </w:r>
           </w:p>
         </w:tc>
@@ -8060,15 +7911,7 @@
               <w:cnfStyle w:val="000000000000" w:firstRow="0" w:lastRow="0" w:firstColumn="0" w:lastColumn="0" w:oddVBand="0" w:evenVBand="0" w:oddHBand="0" w:evenHBand="0" w:firstRowFirstColumn="0" w:firstRowLastColumn="0" w:lastRowFirstColumn="0" w:lastRowLastColumn="0"/>
             </w:pPr>
             <w:r>
-              <w:t xml:space="preserve">De geselecteerde taak is nu </w:t>
-            </w:r>
-            <w:proofErr w:type="spellStart"/>
-            <w:r>
-              <w:t>geupdated</w:t>
-            </w:r>
-            <w:proofErr w:type="spellEnd"/>
-            <w:r>
-              <w:t>.</w:t>
+              <w:t>De geselecteerde taak is nu geupdated.</w:t>
             </w:r>
           </w:p>
         </w:tc>
@@ -8115,13 +7958,8 @@
             <w:pPr>
               <w:pStyle w:val="NoSpacing"/>
             </w:pPr>
-            <w:proofErr w:type="spellStart"/>
-            <w:r>
-              <w:t>Use</w:t>
-            </w:r>
-            <w:proofErr w:type="spellEnd"/>
-            <w:r>
-              <w:t>-Case</w:t>
+            <w:r>
+              <w:t>Use-Case</w:t>
             </w:r>
           </w:p>
         </w:tc>
@@ -8420,13 +8258,8 @@
             <w:pPr>
               <w:pStyle w:val="NoSpacing"/>
             </w:pPr>
-            <w:proofErr w:type="spellStart"/>
-            <w:r>
-              <w:t>Use</w:t>
-            </w:r>
-            <w:proofErr w:type="spellEnd"/>
-            <w:r>
-              <w:t>-Case</w:t>
+            <w:r>
+              <w:t>Use-Case</w:t>
             </w:r>
           </w:p>
         </w:tc>
@@ -8522,15 +8355,7 @@
               <w:cnfStyle w:val="000000100000" w:firstRow="0" w:lastRow="0" w:firstColumn="0" w:lastColumn="0" w:oddVBand="0" w:evenVBand="0" w:oddHBand="1" w:evenHBand="0" w:firstRowFirstColumn="0" w:firstRowLastColumn="0" w:lastRowFirstColumn="0" w:lastRowLastColumn="0"/>
             </w:pPr>
             <w:r>
-              <w:t xml:space="preserve">Gebruiker, </w:t>
-            </w:r>
-            <w:proofErr w:type="spellStart"/>
-            <w:r>
-              <w:t>Systeen</w:t>
-            </w:r>
-            <w:proofErr w:type="spellEnd"/>
-            <w:r>
-              <w:t>, Database</w:t>
+              <w:t>Gebruiker, Systeen, Database</w:t>
             </w:r>
           </w:p>
         </w:tc>
@@ -8816,7 +8641,7 @@
                 <w:bCs/>
                 <w:noProof/>
               </w:rPr>
-              <w:t>7</w:t>
+              <w:t>1</w:t>
             </w:r>
             <w:r>
               <w:rPr>
@@ -10299,7 +10124,7 @@
 </file>
 
 <file path=customXml/itemProps2.xml><?xml version="1.0" encoding="utf-8"?>
-<ds:datastoreItem xmlns:ds="http://schemas.openxmlformats.org/officeDocument/2006/customXml" ds:itemID="{D7EF11DD-FB3C-4863-93AB-993B5F270A03}">
+<ds:datastoreItem xmlns:ds="http://schemas.openxmlformats.org/officeDocument/2006/customXml" ds:itemID="{CEBC09C0-AD10-4600-8B0D-B7741287864E}">
   <ds:schemaRefs>
     <ds:schemaRef ds:uri="http://schemas.openxmlformats.org/officeDocument/2006/bibliography"/>
   </ds:schemaRefs>

</xml_diff>

<commit_message>
verslaglegging en technisch ontwerp template gewijzigd
</commit_message>
<xml_diff>
--- a/Documentatie/Fase 1/Functioneel_Ontwerp.docx
+++ b/Documentatie/Fase 1/Functioneel_Ontwerp.docx
@@ -5401,10 +5401,16 @@
         <w:t xml:space="preserve">Het doel van dit document is om de </w:t>
       </w:r>
       <w:r>
-        <w:t>gegevensmodel</w:t>
+        <w:t>vormgeving van de app</w:t>
       </w:r>
       <w:r>
-        <w:t xml:space="preserve"> van een database in beeld te brengen. Hieronder </w:t>
+        <w:t xml:space="preserve"> in beeld te brengen</w:t>
+      </w:r>
+      <w:r>
+        <w:t>, en de activiteiten en diverse interacties uitleggen die gebruikers kunnen verrichten.</w:t>
+      </w:r>
+      <w:r>
+        <w:t xml:space="preserve"> </w:t>
       </w:r>
     </w:p>
     <w:p>
@@ -5427,8 +5433,13 @@
         <w:pStyle w:val="NoSpacing"/>
       </w:pPr>
       <w:r>
-        <w:t>Hier onder zijn prototypes van de schermen te zien die gebruikers kunnen verkennen.</w:t>
+        <w:t xml:space="preserve">Hier onder zijn prototypes van de schermen te zien </w:t>
       </w:r>
+      <w:r>
+        <w:t>die gebruikers kunnen verkennen, daarna volgen de interacties.</w:t>
+      </w:r>
+      <w:bookmarkStart w:id="2" w:name="_GoBack"/>
+      <w:bookmarkEnd w:id="2"/>
     </w:p>
     <w:p>
       <w:pPr>
@@ -5439,7 +5450,6 @@
       <w:pPr>
         <w:pStyle w:val="NoSpacing"/>
       </w:pPr>
-      <w:bookmarkStart w:id="2" w:name="_GoBack"/>
       <w:r>
         <w:rPr>
           <w:noProof/>
@@ -5487,7 +5497,6 @@
           </wp:inline>
         </w:drawing>
       </w:r>
-      <w:bookmarkEnd w:id="2"/>
     </w:p>
     <w:p>
       <w:r>
@@ -6684,7 +6693,7 @@
           <v:shape id="_x0000_i1025" type="#_x0000_t75" style="width:494.35pt;height:495.85pt" o:ole="">
             <v:imagedata r:id="rId10" o:title=""/>
           </v:shape>
-          <o:OLEObject Type="Embed" ProgID="Visio.Drawing.11" ShapeID="_x0000_i1025" DrawAspect="Content" ObjectID="_1549094420" r:id="rId11"/>
+          <o:OLEObject Type="Embed" ProgID="Visio.Drawing.11" ShapeID="_x0000_i1025" DrawAspect="Content" ObjectID="_1549096496" r:id="rId11"/>
         </w:object>
       </w:r>
     </w:p>
@@ -8641,7 +8650,7 @@
                 <w:bCs/>
                 <w:noProof/>
               </w:rPr>
-              <w:t>1</w:t>
+              <w:t>7</w:t>
             </w:r>
             <w:r>
               <w:rPr>
@@ -10124,7 +10133,7 @@
 </file>
 
 <file path=customXml/itemProps2.xml><?xml version="1.0" encoding="utf-8"?>
-<ds:datastoreItem xmlns:ds="http://schemas.openxmlformats.org/officeDocument/2006/customXml" ds:itemID="{CEBC09C0-AD10-4600-8B0D-B7741287864E}">
+<ds:datastoreItem xmlns:ds="http://schemas.openxmlformats.org/officeDocument/2006/customXml" ds:itemID="{EACA7CBE-4AD7-4B8D-A489-D4B15320EF82}">
   <ds:schemaRefs>
     <ds:schemaRef ds:uri="http://schemas.openxmlformats.org/officeDocument/2006/bibliography"/>
   </ds:schemaRefs>

</xml_diff>

<commit_message>
styling en voettekst aan elk document aangepast, reviedocument updatet
</commit_message>
<xml_diff>
--- a/Documentatie/Fase 1/Functioneel_Ontwerp.docx
+++ b/Documentatie/Fase 1/Functioneel_Ontwerp.docx
@@ -3429,7 +3429,7 @@
               </mc:Choice>
               <mc:Fallback>
                 <w:pict>
-                  <v:group id="Groep 2" o:spid="_x0000_s1026" style="position:absolute;margin-left:0;margin-top:0;width:172.8pt;height:718.55pt;z-index:-251657216;mso-width-percent:330;mso-height-percent:950;mso-left-percent:40;mso-position-horizontal-relative:page;mso-position-vertical:center;mso-position-vertical-relative:page;mso-width-percent:330;mso-height-percent:950;mso-left-percent:40" coordsize="21945,91257" o:gfxdata="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">
+                  <v:group id="Groep 2" o:spid="_x0000_s1026" style="position:absolute;margin-left:0;margin-top:0;width:172.8pt;height:718.55pt;z-index:-251657216;mso-width-percent:330;mso-height-percent:950;mso-left-percent:40;mso-position-horizontal-relative:page;mso-position-vertical:center;mso-position-vertical-relative:page;mso-width-percent:330;mso-height-percent:950;mso-left-percent:40" coordsize="21945,91257" o:gfxdata="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">
                     <v:rect id="Rechthoek 3" o:spid="_x0000_s1027" style="position:absolute;width:1945;height:91257;visibility:visible;mso-wrap-style:square;v-text-anchor:middle" o:gfxdata="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" fillcolor="#44546a [3215]" stroked="f" strokeweight="1pt"/>
                     <v:shapetype id="_x0000_t15" coordsize="21600,21600" o:spt="15" adj="16200" path="m@0,l,,,21600@0,21600,21600,10800xe">
                       <v:stroke joinstyle="miter"/>
@@ -3746,7 +3746,7 @@
                     <v:stroke joinstyle="miter"/>
                     <v:path gradientshapeok="t" o:connecttype="rect"/>
                   </v:shapetype>
-                  <v:shape id="Tekstvak 32" o:spid="_x0000_s1055" type="#_x0000_t202" style="position:absolute;margin-left:0;margin-top:0;width:4in;height:28.8pt;z-index:251661312;visibility:visible;mso-wrap-style:square;mso-width-percent:450;mso-height-percent:0;mso-left-percent:420;mso-top-percent:880;mso-wrap-distance-left:9pt;mso-wrap-distance-top:0;mso-wrap-distance-right:9pt;mso-wrap-distance-bottom:0;mso-position-horizontal-relative:page;mso-position-vertical-relative:page;mso-width-percent:450;mso-height-percent:0;mso-left-percent:420;mso-top-percent:880;mso-width-relative:page;mso-height-relative:margin;v-text-anchor:bottom" o:gfxdata="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" filled="f" stroked="f" strokeweight=".5pt">
+                  <v:shape id="Tekstvak 32" o:spid="_x0000_s1055" type="#_x0000_t202" style="position:absolute;margin-left:0;margin-top:0;width:4in;height:28.8pt;z-index:251661312;visibility:visible;mso-wrap-style:square;mso-width-percent:450;mso-height-percent:0;mso-left-percent:420;mso-top-percent:880;mso-wrap-distance-left:9pt;mso-wrap-distance-top:0;mso-wrap-distance-right:9pt;mso-wrap-distance-bottom:0;mso-position-horizontal-relative:page;mso-position-vertical-relative:page;mso-width-percent:450;mso-height-percent:0;mso-left-percent:420;mso-top-percent:880;mso-width-relative:page;mso-height-relative:margin;v-text-anchor:bottom" o:gfxdata="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" filled="f" stroked="f" strokeweight=".5pt">
                     <v:textbox style="mso-fit-shape-to-text:t" inset="0,0,0,0">
                       <w:txbxContent>
                         <w:p>
@@ -3993,7 +3993,7 @@
               </mc:Choice>
               <mc:Fallback>
                 <w:pict>
-                  <v:shape id="Tekstvak 1" o:spid="_x0000_s1056" type="#_x0000_t202" style="position:absolute;margin-left:0;margin-top:0;width:306.75pt;height:84.2pt;z-index:251660288;visibility:visible;mso-wrap-style:square;mso-width-percent:0;mso-height-percent:0;mso-left-percent:420;mso-top-percent:175;mso-wrap-distance-left:9pt;mso-wrap-distance-top:0;mso-wrap-distance-right:9pt;mso-wrap-distance-bottom:0;mso-position-horizontal-relative:page;mso-position-vertical-relative:page;mso-width-percent:0;mso-height-percent:0;mso-left-percent:420;mso-top-percent:175;mso-width-relative:page;mso-height-relative:margin;v-text-anchor:top" o:gfxdata="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" filled="f" stroked="f" strokeweight=".5pt">
+                  <v:shape id="Tekstvak 1" o:spid="_x0000_s1056" type="#_x0000_t202" style="position:absolute;margin-left:0;margin-top:0;width:306.75pt;height:84.2pt;z-index:251660288;visibility:visible;mso-wrap-style:square;mso-width-percent:0;mso-height-percent:0;mso-left-percent:420;mso-top-percent:175;mso-wrap-distance-left:9pt;mso-wrap-distance-top:0;mso-wrap-distance-right:9pt;mso-wrap-distance-bottom:0;mso-position-horizontal-relative:page;mso-position-vertical-relative:page;mso-width-percent:0;mso-height-percent:0;mso-left-percent:420;mso-top-percent:175;mso-width-relative:page;mso-height-relative:margin;v-text-anchor:top" o:gfxdata="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" filled="f" stroked="f" strokeweight=".5pt">
                     <v:textbox inset="0,0,0,0">
                       <w:txbxContent>
                         <w:p>
@@ -4135,7 +4135,7 @@
           <w:r>
             <w:fldChar w:fldCharType="separate"/>
           </w:r>
-          <w:hyperlink w:anchor="_Toc475344069" w:history="1">
+          <w:hyperlink w:anchor="_Toc475452237" w:history="1">
             <w:r>
               <w:rPr>
                 <w:rStyle w:val="Hyperlink"/>
@@ -4162,7 +4162,7 @@
                 <w:noProof/>
                 <w:webHidden/>
               </w:rPr>
-              <w:instrText xml:space="preserve"> PAGEREF _Toc475344069 \h </w:instrText>
+              <w:instrText xml:space="preserve"> PAGEREF _Toc475452237 \h </w:instrText>
             </w:r>
             <w:r>
               <w:rPr>
@@ -4204,7 +4204,7 @@
               <w:lang w:eastAsia="nl-NL"/>
             </w:rPr>
           </w:pPr>
-          <w:hyperlink w:anchor="_Toc475344070" w:history="1">
+          <w:hyperlink w:anchor="_Toc475452238" w:history="1">
             <w:r>
               <w:rPr>
                 <w:rStyle w:val="Hyperlink"/>
@@ -4231,7 +4231,7 @@
                 <w:noProof/>
                 <w:webHidden/>
               </w:rPr>
-              <w:instrText xml:space="preserve"> PAGEREF _Toc475344070 \h </w:instrText>
+              <w:instrText xml:space="preserve"> PAGEREF _Toc475452238 \h </w:instrText>
             </w:r>
             <w:r>
               <w:rPr>
@@ -4273,7 +4273,7 @@
               <w:lang w:eastAsia="nl-NL"/>
             </w:rPr>
           </w:pPr>
-          <w:hyperlink w:anchor="_Toc475344071" w:history="1">
+          <w:hyperlink w:anchor="_Toc475452239" w:history="1">
             <w:r>
               <w:rPr>
                 <w:rStyle w:val="Hyperlink"/>
@@ -4300,7 +4300,7 @@
                 <w:noProof/>
                 <w:webHidden/>
               </w:rPr>
-              <w:instrText xml:space="preserve"> PAGEREF _Toc475344071 \h </w:instrText>
+              <w:instrText xml:space="preserve"> PAGEREF _Toc475452239 \h </w:instrText>
             </w:r>
             <w:r>
               <w:rPr>
@@ -4342,7 +4342,7 @@
               <w:lang w:eastAsia="nl-NL"/>
             </w:rPr>
           </w:pPr>
-          <w:hyperlink w:anchor="_Toc475344072" w:history="1">
+          <w:hyperlink w:anchor="_Toc475452240" w:history="1">
             <w:r>
               <w:rPr>
                 <w:rStyle w:val="Hyperlink"/>
@@ -4369,7 +4369,7 @@
                 <w:noProof/>
                 <w:webHidden/>
               </w:rPr>
-              <w:instrText xml:space="preserve"> PAGEREF _Toc475344072 \h </w:instrText>
+              <w:instrText xml:space="preserve"> PAGEREF _Toc475452240 \h </w:instrText>
             </w:r>
             <w:r>
               <w:rPr>
@@ -4411,7 +4411,7 @@
               <w:lang w:eastAsia="nl-NL"/>
             </w:rPr>
           </w:pPr>
-          <w:hyperlink w:anchor="_Toc475344073" w:history="1">
+          <w:hyperlink w:anchor="_Toc475452241" w:history="1">
             <w:r>
               <w:rPr>
                 <w:rStyle w:val="Hyperlink"/>
@@ -4438,7 +4438,7 @@
                 <w:noProof/>
                 <w:webHidden/>
               </w:rPr>
-              <w:instrText xml:space="preserve"> PAGEREF _Toc475344073 \h </w:instrText>
+              <w:instrText xml:space="preserve"> PAGEREF _Toc475452241 \h </w:instrText>
             </w:r>
             <w:r>
               <w:rPr>
@@ -4480,7 +4480,7 @@
               <w:lang w:eastAsia="nl-NL"/>
             </w:rPr>
           </w:pPr>
-          <w:hyperlink w:anchor="_Toc475344074" w:history="1">
+          <w:hyperlink w:anchor="_Toc475452242" w:history="1">
             <w:r>
               <w:rPr>
                 <w:rStyle w:val="Hyperlink"/>
@@ -4507,7 +4507,7 @@
                 <w:noProof/>
                 <w:webHidden/>
               </w:rPr>
-              <w:instrText xml:space="preserve"> PAGEREF _Toc475344074 \h </w:instrText>
+              <w:instrText xml:space="preserve"> PAGEREF _Toc475452242 \h </w:instrText>
             </w:r>
             <w:r>
               <w:rPr>
@@ -4549,7 +4549,7 @@
               <w:lang w:eastAsia="nl-NL"/>
             </w:rPr>
           </w:pPr>
-          <w:hyperlink w:anchor="_Toc475344075" w:history="1">
+          <w:hyperlink w:anchor="_Toc475452243" w:history="1">
             <w:r>
               <w:rPr>
                 <w:rStyle w:val="Hyperlink"/>
@@ -4576,7 +4576,7 @@
                 <w:noProof/>
                 <w:webHidden/>
               </w:rPr>
-              <w:instrText xml:space="preserve"> PAGEREF _Toc475344075 \h </w:instrText>
+              <w:instrText xml:space="preserve"> PAGEREF _Toc475452243 \h </w:instrText>
             </w:r>
             <w:r>
               <w:rPr>
@@ -4618,7 +4618,7 @@
               <w:lang w:eastAsia="nl-NL"/>
             </w:rPr>
           </w:pPr>
-          <w:hyperlink w:anchor="_Toc475344076" w:history="1">
+          <w:hyperlink w:anchor="_Toc475452244" w:history="1">
             <w:r>
               <w:rPr>
                 <w:rStyle w:val="Hyperlink"/>
@@ -4645,7 +4645,7 @@
                 <w:noProof/>
                 <w:webHidden/>
               </w:rPr>
-              <w:instrText xml:space="preserve"> PAGEREF _Toc475344076 \h </w:instrText>
+              <w:instrText xml:space="preserve"> PAGEREF _Toc475452244 \h </w:instrText>
             </w:r>
             <w:r>
               <w:rPr>
@@ -4687,7 +4687,7 @@
               <w:lang w:eastAsia="nl-NL"/>
             </w:rPr>
           </w:pPr>
-          <w:hyperlink w:anchor="_Toc475344077" w:history="1">
+          <w:hyperlink w:anchor="_Toc475452245" w:history="1">
             <w:r>
               <w:rPr>
                 <w:rStyle w:val="Hyperlink"/>
@@ -4714,7 +4714,7 @@
                 <w:noProof/>
                 <w:webHidden/>
               </w:rPr>
-              <w:instrText xml:space="preserve"> PAGEREF _Toc475344077 \h </w:instrText>
+              <w:instrText xml:space="preserve"> PAGEREF _Toc475452245 \h </w:instrText>
             </w:r>
             <w:r>
               <w:rPr>
@@ -4756,7 +4756,7 @@
               <w:lang w:eastAsia="nl-NL"/>
             </w:rPr>
           </w:pPr>
-          <w:hyperlink w:anchor="_Toc475344078" w:history="1">
+          <w:hyperlink w:anchor="_Toc475452246" w:history="1">
             <w:r>
               <w:rPr>
                 <w:rStyle w:val="Hyperlink"/>
@@ -4783,7 +4783,7 @@
                 <w:noProof/>
                 <w:webHidden/>
               </w:rPr>
-              <w:instrText xml:space="preserve"> PAGEREF _Toc475344078 \h </w:instrText>
+              <w:instrText xml:space="preserve"> PAGEREF _Toc475452246 \h </w:instrText>
             </w:r>
             <w:r>
               <w:rPr>
@@ -4825,13 +4825,13 @@
               <w:lang w:eastAsia="nl-NL"/>
             </w:rPr>
           </w:pPr>
-          <w:hyperlink w:anchor="_Toc475344079" w:history="1">
+          <w:hyperlink w:anchor="_Toc475452247" w:history="1">
             <w:r>
               <w:rPr>
                 <w:rStyle w:val="Hyperlink"/>
                 <w:noProof/>
               </w:rPr>
-              <w:t>Use Case Diagram</w:t>
+              <w:t>Use-Case Diagram</w:t>
             </w:r>
             <w:r>
               <w:rPr>
@@ -4852,7 +4852,7 @@
                 <w:noProof/>
                 <w:webHidden/>
               </w:rPr>
-              <w:instrText xml:space="preserve"> PAGEREF _Toc475344079 \h </w:instrText>
+              <w:instrText xml:space="preserve"> PAGEREF _Toc475452247 \h </w:instrText>
             </w:r>
             <w:r>
               <w:rPr>
@@ -4894,7 +4894,7 @@
               <w:lang w:eastAsia="nl-NL"/>
             </w:rPr>
           </w:pPr>
-          <w:hyperlink w:anchor="_Toc475344080" w:history="1">
+          <w:hyperlink w:anchor="_Toc475452248" w:history="1">
             <w:r>
               <w:rPr>
                 <w:rStyle w:val="Hyperlink"/>
@@ -4921,7 +4921,7 @@
                 <w:noProof/>
                 <w:webHidden/>
               </w:rPr>
-              <w:instrText xml:space="preserve"> PAGEREF _Toc475344080 \h </w:instrText>
+              <w:instrText xml:space="preserve"> PAGEREF _Toc475452248 \h </w:instrText>
             </w:r>
             <w:r>
               <w:rPr>
@@ -4963,13 +4963,13 @@
               <w:lang w:eastAsia="nl-NL"/>
             </w:rPr>
           </w:pPr>
-          <w:hyperlink w:anchor="_Toc475344081" w:history="1">
+          <w:hyperlink w:anchor="_Toc475452249" w:history="1">
             <w:r>
               <w:rPr>
                 <w:rStyle w:val="Hyperlink"/>
                 <w:noProof/>
               </w:rPr>
-              <w:t>Inloggen</w:t>
+              <w:t>Registreren</w:t>
             </w:r>
             <w:r>
               <w:rPr>
@@ -4990,7 +4990,7 @@
                 <w:noProof/>
                 <w:webHidden/>
               </w:rPr>
-              <w:instrText xml:space="preserve"> PAGEREF _Toc475344081 \h </w:instrText>
+              <w:instrText xml:space="preserve"> PAGEREF _Toc475452249 \h </w:instrText>
             </w:r>
             <w:r>
               <w:rPr>
@@ -5032,13 +5032,13 @@
               <w:lang w:eastAsia="nl-NL"/>
             </w:rPr>
           </w:pPr>
-          <w:hyperlink w:anchor="_Toc475344082" w:history="1">
+          <w:hyperlink w:anchor="_Toc475452250" w:history="1">
             <w:r>
               <w:rPr>
                 <w:rStyle w:val="Hyperlink"/>
                 <w:noProof/>
               </w:rPr>
-              <w:t>Taak bekijken</w:t>
+              <w:t>Inloggen</w:t>
             </w:r>
             <w:r>
               <w:rPr>
@@ -5059,7 +5059,7 @@
                 <w:noProof/>
                 <w:webHidden/>
               </w:rPr>
-              <w:instrText xml:space="preserve"> PAGEREF _Toc475344082 \h </w:instrText>
+              <w:instrText xml:space="preserve"> PAGEREF _Toc475452250 \h </w:instrText>
             </w:r>
             <w:r>
               <w:rPr>
@@ -5101,13 +5101,13 @@
               <w:lang w:eastAsia="nl-NL"/>
             </w:rPr>
           </w:pPr>
-          <w:hyperlink w:anchor="_Toc475344083" w:history="1">
+          <w:hyperlink w:anchor="_Toc475452251" w:history="1">
             <w:r>
               <w:rPr>
                 <w:rStyle w:val="Hyperlink"/>
                 <w:noProof/>
               </w:rPr>
-              <w:t>Taak Toevoegen</w:t>
+              <w:t>Taak bekijken</w:t>
             </w:r>
             <w:r>
               <w:rPr>
@@ -5128,7 +5128,7 @@
                 <w:noProof/>
                 <w:webHidden/>
               </w:rPr>
-              <w:instrText xml:space="preserve"> PAGEREF _Toc475344083 \h </w:instrText>
+              <w:instrText xml:space="preserve"> PAGEREF _Toc475452251 \h </w:instrText>
             </w:r>
             <w:r>
               <w:rPr>
@@ -5170,13 +5170,13 @@
               <w:lang w:eastAsia="nl-NL"/>
             </w:rPr>
           </w:pPr>
-          <w:hyperlink w:anchor="_Toc475344084" w:history="1">
+          <w:hyperlink w:anchor="_Toc475452252" w:history="1">
             <w:r>
               <w:rPr>
                 <w:rStyle w:val="Hyperlink"/>
                 <w:noProof/>
               </w:rPr>
-              <w:t>Taak Bewerken</w:t>
+              <w:t>Taak Toevoegen</w:t>
             </w:r>
             <w:r>
               <w:rPr>
@@ -5197,7 +5197,7 @@
                 <w:noProof/>
                 <w:webHidden/>
               </w:rPr>
-              <w:instrText xml:space="preserve"> PAGEREF _Toc475344084 \h </w:instrText>
+              <w:instrText xml:space="preserve"> PAGEREF _Toc475452252 \h </w:instrText>
             </w:r>
             <w:r>
               <w:rPr>
@@ -5239,13 +5239,13 @@
               <w:lang w:eastAsia="nl-NL"/>
             </w:rPr>
           </w:pPr>
-          <w:hyperlink w:anchor="_Toc475344085" w:history="1">
+          <w:hyperlink w:anchor="_Toc475452253" w:history="1">
             <w:r>
               <w:rPr>
                 <w:rStyle w:val="Hyperlink"/>
                 <w:noProof/>
               </w:rPr>
-              <w:t>Taak Verwijderen</w:t>
+              <w:t>Taak Bewerken</w:t>
             </w:r>
             <w:r>
               <w:rPr>
@@ -5266,7 +5266,7 @@
                 <w:noProof/>
                 <w:webHidden/>
               </w:rPr>
-              <w:instrText xml:space="preserve"> PAGEREF _Toc475344085 \h </w:instrText>
+              <w:instrText xml:space="preserve"> PAGEREF _Toc475452253 \h </w:instrText>
             </w:r>
             <w:r>
               <w:rPr>
@@ -5308,13 +5308,13 @@
               <w:lang w:eastAsia="nl-NL"/>
             </w:rPr>
           </w:pPr>
-          <w:hyperlink w:anchor="_Toc475344086" w:history="1">
+          <w:hyperlink w:anchor="_Toc475452254" w:history="1">
             <w:r>
               <w:rPr>
                 <w:rStyle w:val="Hyperlink"/>
                 <w:noProof/>
               </w:rPr>
-              <w:t>Registratiemail Versturen</w:t>
+              <w:t>Taak Verwijderen</w:t>
             </w:r>
             <w:r>
               <w:rPr>
@@ -5335,7 +5335,7 @@
                 <w:noProof/>
                 <w:webHidden/>
               </w:rPr>
-              <w:instrText xml:space="preserve"> PAGEREF _Toc475344086 \h </w:instrText>
+              <w:instrText xml:space="preserve"> PAGEREF _Toc475452254 \h </w:instrText>
             </w:r>
             <w:r>
               <w:rPr>
@@ -5356,6 +5356,75 @@
                 <w:webHidden/>
               </w:rPr>
               <w:t>7</w:t>
+            </w:r>
+            <w:r>
+              <w:rPr>
+                <w:noProof/>
+                <w:webHidden/>
+              </w:rPr>
+              <w:fldChar w:fldCharType="end"/>
+            </w:r>
+          </w:hyperlink>
+        </w:p>
+        <w:p>
+          <w:pPr>
+            <w:pStyle w:val="TOC1"/>
+            <w:tabs>
+              <w:tab w:val="right" w:leader="dot" w:pos="9062"/>
+            </w:tabs>
+            <w:rPr>
+              <w:noProof/>
+              <w:lang w:eastAsia="nl-NL"/>
+            </w:rPr>
+          </w:pPr>
+          <w:hyperlink w:anchor="_Toc475452255" w:history="1">
+            <w:r>
+              <w:rPr>
+                <w:rStyle w:val="Hyperlink"/>
+                <w:noProof/>
+              </w:rPr>
+              <w:t>Revisies</w:t>
+            </w:r>
+            <w:r>
+              <w:rPr>
+                <w:noProof/>
+                <w:webHidden/>
+              </w:rPr>
+              <w:tab/>
+            </w:r>
+            <w:r>
+              <w:rPr>
+                <w:noProof/>
+                <w:webHidden/>
+              </w:rPr>
+              <w:fldChar w:fldCharType="begin"/>
+            </w:r>
+            <w:r>
+              <w:rPr>
+                <w:noProof/>
+                <w:webHidden/>
+              </w:rPr>
+              <w:instrText xml:space="preserve"> PAGEREF _Toc475452255 \h </w:instrText>
+            </w:r>
+            <w:r>
+              <w:rPr>
+                <w:noProof/>
+                <w:webHidden/>
+              </w:rPr>
+            </w:r>
+            <w:r>
+              <w:rPr>
+                <w:noProof/>
+                <w:webHidden/>
+              </w:rPr>
+              <w:fldChar w:fldCharType="separate"/>
+            </w:r>
+            <w:r>
+              <w:rPr>
+                <w:noProof/>
+                <w:webHidden/>
+              </w:rPr>
+              <w:t>8</w:t>
             </w:r>
             <w:r>
               <w:rPr>
@@ -5378,6 +5447,8 @@
       </w:sdtContent>
     </w:sdt>
     <w:p>
+      <w:bookmarkStart w:id="0" w:name="_GoBack"/>
+      <w:bookmarkEnd w:id="0"/>
       <w:r>
         <w:br w:type="page"/>
       </w:r>
@@ -5386,12 +5457,12 @@
       <w:pPr>
         <w:pStyle w:val="Heading1"/>
       </w:pPr>
-      <w:bookmarkStart w:id="0" w:name="_Toc475344069"/>
+      <w:bookmarkStart w:id="1" w:name="_Toc475452237"/>
       <w:r>
         <w:lastRenderedPageBreak/>
         <w:t>Inleiding</w:t>
       </w:r>
-      <w:bookmarkEnd w:id="0"/>
+      <w:bookmarkEnd w:id="1"/>
     </w:p>
     <w:p>
       <w:pPr>
@@ -5422,11 +5493,11 @@
       <w:pPr>
         <w:pStyle w:val="Heading1"/>
       </w:pPr>
-      <w:bookmarkStart w:id="1" w:name="_Toc475344070"/>
+      <w:bookmarkStart w:id="2" w:name="_Toc475452238"/>
       <w:r>
         <w:t>Prototype</w:t>
       </w:r>
-      <w:bookmarkEnd w:id="1"/>
+      <w:bookmarkEnd w:id="2"/>
     </w:p>
     <w:p>
       <w:pPr>
@@ -5438,8 +5509,6 @@
       <w:r>
         <w:t>die gebruikers kunnen verkennen, daarna volgen de interacties.</w:t>
       </w:r>
-      <w:bookmarkStart w:id="2" w:name="_GoBack"/>
-      <w:bookmarkEnd w:id="2"/>
     </w:p>
     <w:p>
       <w:pPr>
@@ -5507,7 +5576,7 @@
       <w:pPr>
         <w:pStyle w:val="Heading2"/>
       </w:pPr>
-      <w:bookmarkStart w:id="3" w:name="_Toc475344071"/>
+      <w:bookmarkStart w:id="3" w:name="_Toc475452239"/>
       <w:r>
         <w:lastRenderedPageBreak/>
         <w:t>Startscherm</w:t>
@@ -5686,7 +5755,7 @@
       <w:pPr>
         <w:pStyle w:val="Heading2"/>
       </w:pPr>
-      <w:bookmarkStart w:id="4" w:name="_Toc475344072"/>
+      <w:bookmarkStart w:id="4" w:name="_Toc475452240"/>
       <w:r>
         <w:t>Registratiescherm</w:t>
       </w:r>
@@ -5800,7 +5869,7 @@
       <w:pPr>
         <w:pStyle w:val="Heading2"/>
       </w:pPr>
-      <w:bookmarkStart w:id="5" w:name="_Toc475344073"/>
+      <w:bookmarkStart w:id="5" w:name="_Toc475452241"/>
       <w:r>
         <w:t>Inlogscherm</w:t>
       </w:r>
@@ -5908,7 +5977,7 @@
       <w:pPr>
         <w:pStyle w:val="Heading2"/>
       </w:pPr>
-      <w:bookmarkStart w:id="6" w:name="_Toc475344074"/>
+      <w:bookmarkStart w:id="6" w:name="_Toc475452242"/>
       <w:r>
         <w:t>Hoofdscherm</w:t>
       </w:r>
@@ -6091,7 +6160,7 @@
       <w:pPr>
         <w:pStyle w:val="Heading2"/>
       </w:pPr>
-      <w:bookmarkStart w:id="7" w:name="_Toc475344075"/>
+      <w:bookmarkStart w:id="7" w:name="_Toc475452243"/>
       <w:r>
         <w:t>Taak Toevoegen scherm</w:t>
       </w:r>
@@ -6231,7 +6300,7 @@
       <w:pPr>
         <w:pStyle w:val="Heading1"/>
       </w:pPr>
-      <w:bookmarkStart w:id="8" w:name="_Toc475344076"/>
+      <w:bookmarkStart w:id="8" w:name="_Toc475452244"/>
       <w:r>
         <w:t>Taak bekijken scherm</w:t>
       </w:r>
@@ -6366,7 +6435,7 @@
       <w:pPr>
         <w:pStyle w:val="Heading2"/>
       </w:pPr>
-      <w:bookmarkStart w:id="9" w:name="_Toc475344077"/>
+      <w:bookmarkStart w:id="9" w:name="_Toc475452245"/>
       <w:r>
         <w:lastRenderedPageBreak/>
         <w:t>Taak wijzingen scherm</w:t>
@@ -6507,7 +6576,7 @@
       <w:pPr>
         <w:pStyle w:val="Heading2"/>
       </w:pPr>
-      <w:bookmarkStart w:id="10" w:name="_Toc475344078"/>
+      <w:bookmarkStart w:id="10" w:name="_Toc475452246"/>
       <w:r>
         <w:t xml:space="preserve">Taak </w:t>
       </w:r>
@@ -6658,10 +6727,13 @@
       <w:pPr>
         <w:pStyle w:val="Heading1"/>
       </w:pPr>
-      <w:bookmarkStart w:id="11" w:name="_Toc475344079"/>
+      <w:bookmarkStart w:id="11" w:name="_Toc475452247"/>
       <w:r>
         <w:lastRenderedPageBreak/>
-        <w:t>Use Case Diagram</w:t>
+        <w:t>Use-</w:t>
+      </w:r>
+      <w:r>
+        <w:t>Case Diagram</w:t>
       </w:r>
       <w:bookmarkEnd w:id="11"/>
     </w:p>
@@ -6670,7 +6742,10 @@
         <w:pStyle w:val="NoSpacing"/>
       </w:pPr>
       <w:r>
-        <w:object w:dxaOrig="9891" w:dyaOrig="9912">
+        <w:rPr>
+          <w:noProof/>
+        </w:rPr>
+        <w:object w:dxaOrig="1440" w:dyaOrig="1440">
           <v:shapetype id="_x0000_t75" coordsize="21600,21600" o:spt="75" o:preferrelative="t" path="m@4@5l@4@11@9@11@9@5xe" filled="f" stroked="f">
             <v:stroke joinstyle="miter"/>
             <v:formulas>
@@ -6690,12 +6765,18 @@
             <v:path o:extrusionok="f" gradientshapeok="t" o:connecttype="rect"/>
             <o:lock v:ext="edit" aspectratio="t"/>
           </v:shapetype>
-          <v:shape id="_x0000_i1025" type="#_x0000_t75" style="width:494.35pt;height:495.85pt" o:ole="">
+          <v:shape id="_x0000_s1028" type="#_x0000_t75" style="position:absolute;margin-left:19.7pt;margin-top:52.75pt;width:414.2pt;height:282.8pt;z-index:251663360;mso-position-horizontal-relative:margin;mso-position-vertical-relative:margin">
             <v:imagedata r:id="rId10" o:title=""/>
+            <w10:wrap type="square" anchorx="margin" anchory="margin"/>
           </v:shape>
-          <o:OLEObject Type="Embed" ProgID="Visio.Drawing.11" ShapeID="_x0000_i1025" DrawAspect="Content" ObjectID="_1549096496" r:id="rId11"/>
+          <o:OLEObject Type="Embed" ProgID="Visio.Drawing.15" ShapeID="_x0000_s1028" DrawAspect="Content" ObjectID="_1549194813" r:id="rId11"/>
         </w:object>
       </w:r>
+    </w:p>
+    <w:p>
+      <w:pPr>
+        <w:pStyle w:val="NoSpacing"/>
+      </w:pPr>
     </w:p>
     <w:p>
       <w:pPr>
@@ -6709,7 +6790,7 @@
       <w:pPr>
         <w:pStyle w:val="Heading1"/>
       </w:pPr>
-      <w:bookmarkStart w:id="12" w:name="_Toc475344080"/>
+      <w:bookmarkStart w:id="12" w:name="_Toc475452248"/>
       <w:r>
         <w:lastRenderedPageBreak/>
         <w:t>Use</w:t>
@@ -6729,10 +6810,10 @@
       <w:pPr>
         <w:pStyle w:val="Heading2"/>
       </w:pPr>
-      <w:bookmarkStart w:id="13" w:name="_Toc475009075"/>
-      <w:bookmarkStart w:id="14" w:name="_Toc475344081"/>
+      <w:bookmarkStart w:id="13" w:name="_Toc475450964"/>
+      <w:bookmarkStart w:id="14" w:name="_Toc475452249"/>
       <w:r>
-        <w:t>Inloggen</w:t>
+        <w:t>Registreren</w:t>
       </w:r>
       <w:bookmarkEnd w:id="13"/>
       <w:bookmarkEnd w:id="14"/>
@@ -6795,7 +6876,7 @@
               <w:cnfStyle w:val="000000100000" w:firstRow="0" w:lastRow="0" w:firstColumn="0" w:lastColumn="0" w:oddVBand="0" w:evenVBand="0" w:oddHBand="1" w:evenHBand="0" w:firstRowFirstColumn="0" w:firstRowLastColumn="0" w:lastRowFirstColumn="0" w:lastRowLastColumn="0"/>
             </w:pPr>
             <w:r>
-              <w:t>Inloggen</w:t>
+              <w:t>Registreren</w:t>
             </w:r>
           </w:p>
         </w:tc>
@@ -6858,7 +6939,7 @@
               <w:cnfStyle w:val="000000100000" w:firstRow="0" w:lastRow="0" w:firstColumn="0" w:lastColumn="0" w:oddVBand="0" w:evenVBand="0" w:oddHBand="1" w:evenHBand="0" w:firstRowFirstColumn="0" w:firstRowLastColumn="0" w:lastRowFirstColumn="0" w:lastRowLastColumn="0"/>
             </w:pPr>
             <w:r>
-              <w:t>Gebruiker, Database</w:t>
+              <w:t>Gebruiker, Systeem, Database</w:t>
             </w:r>
           </w:p>
         </w:tc>
@@ -6888,7 +6969,7 @@
               <w:cnfStyle w:val="000000000000" w:firstRow="0" w:lastRow="0" w:firstColumn="0" w:lastColumn="0" w:oddVBand="0" w:evenVBand="0" w:oddHBand="0" w:evenHBand="0" w:firstRowFirstColumn="0" w:firstRowLastColumn="0" w:lastRowFirstColumn="0" w:lastRowLastColumn="0"/>
             </w:pPr>
             <w:r>
-              <w:t>De applicatie is opgestart</w:t>
+              <w:t>De gebruiker heeft nog geen account aangemaakt</w:t>
             </w:r>
           </w:p>
         </w:tc>
@@ -6921,7 +7002,7 @@
               <w:cnfStyle w:val="000000100000" w:firstRow="0" w:lastRow="0" w:firstColumn="0" w:lastColumn="0" w:oddVBand="0" w:evenVBand="0" w:oddHBand="1" w:evenHBand="0" w:firstRowFirstColumn="0" w:firstRowLastColumn="0" w:lastRowFirstColumn="0" w:lastRowLastColumn="0"/>
             </w:pPr>
             <w:r>
-              <w:t>De gebuiker logt in met zijn gebruikersnaam en wachtwoord</w:t>
+              <w:t>De gebruiker opent de app en klikt op de knop “Registreren”. Daarna vult hij zijn bijbehorende gegevens in het registratieformulier.</w:t>
             </w:r>
           </w:p>
         </w:tc>
@@ -6951,7 +7032,7 @@
               <w:cnfStyle w:val="000000000000" w:firstRow="0" w:lastRow="0" w:firstColumn="0" w:lastColumn="0" w:oddVBand="0" w:evenVBand="0" w:oddHBand="0" w:evenHBand="0" w:firstRowFirstColumn="0" w:firstRowLastColumn="0" w:lastRowFirstColumn="0" w:lastRowLastColumn="0"/>
             </w:pPr>
             <w:r>
-              <w:t>Geen account</w:t>
+              <w:t>De gebruiker beschikt over geen geldig E-mail adres.</w:t>
             </w:r>
           </w:p>
         </w:tc>
@@ -6984,7 +7065,7 @@
               <w:cnfStyle w:val="000000100000" w:firstRow="0" w:lastRow="0" w:firstColumn="0" w:lastColumn="0" w:oddVBand="0" w:evenVBand="0" w:oddHBand="1" w:evenHBand="0" w:firstRowFirstColumn="0" w:firstRowLastColumn="0" w:lastRowFirstColumn="0" w:lastRowLastColumn="0"/>
             </w:pPr>
             <w:r>
-              <w:t>-</w:t>
+              <w:t>N.V.T.</w:t>
             </w:r>
           </w:p>
         </w:tc>
@@ -7014,7 +7095,7 @@
               <w:cnfStyle w:val="000000000000" w:firstRow="0" w:lastRow="0" w:firstColumn="0" w:lastColumn="0" w:oddVBand="0" w:evenVBand="0" w:oddHBand="0" w:evenHBand="0" w:firstRowFirstColumn="0" w:firstRowLastColumn="0" w:lastRowFirstColumn="0" w:lastRowLastColumn="0"/>
             </w:pPr>
             <w:r>
-              <w:t>De gebruiker is ingelogd, hoofdscherm staat klaar.</w:t>
+              <w:t>De gebruiker heeft zojuist een account aangemaakt.</w:t>
             </w:r>
           </w:p>
         </w:tc>
@@ -7024,15 +7105,15 @@
       <w:pPr>
         <w:pStyle w:val="NoSpacing"/>
       </w:pPr>
-      <w:bookmarkStart w:id="15" w:name="_Toc475009076"/>
     </w:p>
     <w:p>
       <w:pPr>
         <w:pStyle w:val="Heading2"/>
       </w:pPr>
-      <w:bookmarkStart w:id="16" w:name="_Toc475344082"/>
+      <w:bookmarkStart w:id="15" w:name="_Toc475450965"/>
+      <w:bookmarkStart w:id="16" w:name="_Toc475452250"/>
       <w:r>
-        <w:t>Taak bekijken</w:t>
+        <w:t>Inloggen</w:t>
       </w:r>
       <w:bookmarkEnd w:id="15"/>
       <w:bookmarkEnd w:id="16"/>
@@ -7095,7 +7176,7 @@
               <w:cnfStyle w:val="000000100000" w:firstRow="0" w:lastRow="0" w:firstColumn="0" w:lastColumn="0" w:oddVBand="0" w:evenVBand="0" w:oddHBand="1" w:evenHBand="0" w:firstRowFirstColumn="0" w:firstRowLastColumn="0" w:lastRowFirstColumn="0" w:lastRowLastColumn="0"/>
             </w:pPr>
             <w:r>
-              <w:t>Taak Bekijken</w:t>
+              <w:t>Inloggen</w:t>
             </w:r>
           </w:p>
         </w:tc>
@@ -7188,7 +7269,7 @@
               <w:cnfStyle w:val="000000000000" w:firstRow="0" w:lastRow="0" w:firstColumn="0" w:lastColumn="0" w:oddVBand="0" w:evenVBand="0" w:oddHBand="0" w:evenHBand="0" w:firstRowFirstColumn="0" w:firstRowLastColumn="0" w:lastRowFirstColumn="0" w:lastRowLastColumn="0"/>
             </w:pPr>
             <w:r>
-              <w:t>De gebruiker is ingelogd</w:t>
+              <w:t>De applicatie is opgestart</w:t>
             </w:r>
           </w:p>
         </w:tc>
@@ -7221,7 +7302,7 @@
               <w:cnfStyle w:val="000000100000" w:firstRow="0" w:lastRow="0" w:firstColumn="0" w:lastColumn="0" w:oddVBand="0" w:evenVBand="0" w:oddHBand="1" w:evenHBand="0" w:firstRowFirstColumn="0" w:firstRowLastColumn="0" w:lastRowFirstColumn="0" w:lastRowLastColumn="0"/>
             </w:pPr>
             <w:r>
-              <w:t>De gebruiker klikt op de taak om een overzicht te krijgen hoe het eruit ziet, wanneer het hem voldoening geeft, dan klikt hij op de terugknop op de windows phone.</w:t>
+              <w:t>De gebruiker opent de app en klikt op de knop “Inloggen”. Daarna hij logt in met zijn gebruikersnaam en wachtwoord.</w:t>
             </w:r>
           </w:p>
         </w:tc>
@@ -7251,7 +7332,7 @@
               <w:cnfStyle w:val="000000000000" w:firstRow="0" w:lastRow="0" w:firstColumn="0" w:lastColumn="0" w:oddVBand="0" w:evenVBand="0" w:oddHBand="0" w:evenHBand="0" w:firstRowFirstColumn="0" w:firstRowLastColumn="0" w:lastRowFirstColumn="0" w:lastRowLastColumn="0"/>
             </w:pPr>
             <w:r>
-              <w:t>Er zijn geen taken</w:t>
+              <w:t>Geen account</w:t>
             </w:r>
           </w:p>
         </w:tc>
@@ -7284,7 +7365,7 @@
               <w:cnfStyle w:val="000000100000" w:firstRow="0" w:lastRow="0" w:firstColumn="0" w:lastColumn="0" w:oddVBand="0" w:evenVBand="0" w:oddHBand="1" w:evenHBand="0" w:firstRowFirstColumn="0" w:firstRowLastColumn="0" w:lastRowFirstColumn="0" w:lastRowLastColumn="0"/>
             </w:pPr>
             <w:r>
-              <w:t>-</w:t>
+              <w:t>N.V.T.</w:t>
             </w:r>
           </w:p>
         </w:tc>
@@ -7314,7 +7395,7 @@
               <w:cnfStyle w:val="000000000000" w:firstRow="0" w:lastRow="0" w:firstColumn="0" w:lastColumn="0" w:oddVBand="0" w:evenVBand="0" w:oddHBand="0" w:evenHBand="0" w:firstRowFirstColumn="0" w:firstRowLastColumn="0" w:lastRowFirstColumn="0" w:lastRowLastColumn="0"/>
             </w:pPr>
             <w:r>
-              <w:t>De gebruiker heeft nu informatie opgenomen van de taak.</w:t>
+              <w:t>De gebruiker is ingelogd, hoofdscherm staat klaar.</w:t>
             </w:r>
           </w:p>
         </w:tc>
@@ -7324,15 +7405,15 @@
       <w:pPr>
         <w:pStyle w:val="NoSpacing"/>
       </w:pPr>
-      <w:bookmarkStart w:id="17" w:name="_Toc475009077"/>
     </w:p>
     <w:p>
       <w:pPr>
         <w:pStyle w:val="Heading2"/>
       </w:pPr>
-      <w:bookmarkStart w:id="18" w:name="_Toc475344083"/>
+      <w:bookmarkStart w:id="17" w:name="_Toc475450966"/>
+      <w:bookmarkStart w:id="18" w:name="_Toc475452251"/>
       <w:r>
-        <w:t>Taak Toevoegen</w:t>
+        <w:t>Taak bekijken</w:t>
       </w:r>
       <w:bookmarkEnd w:id="17"/>
       <w:bookmarkEnd w:id="18"/>
@@ -7395,7 +7476,7 @@
               <w:cnfStyle w:val="000000100000" w:firstRow="0" w:lastRow="0" w:firstColumn="0" w:lastColumn="0" w:oddVBand="0" w:evenVBand="0" w:oddHBand="1" w:evenHBand="0" w:firstRowFirstColumn="0" w:firstRowLastColumn="0" w:lastRowFirstColumn="0" w:lastRowLastColumn="0"/>
             </w:pPr>
             <w:r>
-              <w:t>Taak Toevoegen</w:t>
+              <w:t>Taak Bekijken</w:t>
             </w:r>
           </w:p>
         </w:tc>
@@ -7521,7 +7602,7 @@
               <w:cnfStyle w:val="000000100000" w:firstRow="0" w:lastRow="0" w:firstColumn="0" w:lastColumn="0" w:oddVBand="0" w:evenVBand="0" w:oddHBand="1" w:evenHBand="0" w:firstRowFirstColumn="0" w:firstRowLastColumn="0" w:lastRowFirstColumn="0" w:lastRowLastColumn="0"/>
             </w:pPr>
             <w:r>
-              <w:t>De gebruiker klikt op het plusje rechtsbovening, een nieuw venster opent, daar kan de gebruiker de gegevens toevoegen. Wanneer de gebruiker klaar is, dan kan hij op Opslaan klikken.</w:t>
+              <w:t>De gebruiker klikt op de taak om een overzicht te krijgen hoe het eruit ziet, wanneer het hem voldoening geeft, dan klikt hij op de terug knop op de Windows Phone.</w:t>
             </w:r>
           </w:p>
         </w:tc>
@@ -7551,7 +7632,7 @@
               <w:cnfStyle w:val="000000000000" w:firstRow="0" w:lastRow="0" w:firstColumn="0" w:lastColumn="0" w:oddVBand="0" w:evenVBand="0" w:oddHBand="0" w:evenHBand="0" w:firstRowFirstColumn="0" w:firstRowLastColumn="0" w:lastRowFirstColumn="0" w:lastRowLastColumn="0"/>
             </w:pPr>
             <w:r>
-              <w:t>Geen</w:t>
+              <w:t>Er zijn geen taken</w:t>
             </w:r>
           </w:p>
         </w:tc>
@@ -7584,7 +7665,7 @@
               <w:cnfStyle w:val="000000100000" w:firstRow="0" w:lastRow="0" w:firstColumn="0" w:lastColumn="0" w:oddVBand="0" w:evenVBand="0" w:oddHBand="1" w:evenHBand="0" w:firstRowFirstColumn="0" w:firstRowLastColumn="0" w:lastRowFirstColumn="0" w:lastRowLastColumn="0"/>
             </w:pPr>
             <w:r>
-              <w:t>-</w:t>
+              <w:t>N.V.T.</w:t>
             </w:r>
           </w:p>
         </w:tc>
@@ -7614,7 +7695,7 @@
               <w:cnfStyle w:val="000000000000" w:firstRow="0" w:lastRow="0" w:firstColumn="0" w:lastColumn="0" w:oddVBand="0" w:evenVBand="0" w:oddHBand="0" w:evenHBand="0" w:firstRowFirstColumn="0" w:firstRowLastColumn="0" w:lastRowFirstColumn="0" w:lastRowLastColumn="0"/>
             </w:pPr>
             <w:r>
-              <w:t>Er staat nu een nieuwe taak in de tabel.</w:t>
+              <w:t>De gebruiker heeft nu informatie opgenomen van de taak.</w:t>
             </w:r>
           </w:p>
         </w:tc>
@@ -7624,9 +7705,13 @@
       <w:pPr>
         <w:pStyle w:val="NoSpacing"/>
       </w:pPr>
-      <w:bookmarkStart w:id="19" w:name="_Toc475009078"/>
     </w:p>
     <w:p>
+      <w:pPr>
+        <w:rPr>
+          <w:lang w:eastAsia="nl-NL"/>
+        </w:rPr>
+      </w:pPr>
       <w:r>
         <w:br w:type="page"/>
       </w:r>
@@ -7635,10 +7720,11 @@
       <w:pPr>
         <w:pStyle w:val="Heading2"/>
       </w:pPr>
-      <w:bookmarkStart w:id="20" w:name="_Toc475344084"/>
+      <w:bookmarkStart w:id="19" w:name="_Toc475450967"/>
+      <w:bookmarkStart w:id="20" w:name="_Toc475452252"/>
       <w:r>
         <w:lastRenderedPageBreak/>
-        <w:t>Taak Bewerken</w:t>
+        <w:t>Taak Toevoegen</w:t>
       </w:r>
       <w:bookmarkEnd w:id="19"/>
       <w:bookmarkEnd w:id="20"/>
@@ -7701,7 +7787,7 @@
               <w:cnfStyle w:val="000000100000" w:firstRow="0" w:lastRow="0" w:firstColumn="0" w:lastColumn="0" w:oddVBand="0" w:evenVBand="0" w:oddHBand="1" w:evenHBand="0" w:firstRowFirstColumn="0" w:firstRowLastColumn="0" w:lastRowFirstColumn="0" w:lastRowLastColumn="0"/>
             </w:pPr>
             <w:r>
-              <w:t>Taak Bewerken</w:t>
+              <w:t>Taak Toevoegen</w:t>
             </w:r>
           </w:p>
         </w:tc>
@@ -7827,7 +7913,7 @@
               <w:cnfStyle w:val="000000100000" w:firstRow="0" w:lastRow="0" w:firstColumn="0" w:lastColumn="0" w:oddVBand="0" w:evenVBand="0" w:oddHBand="1" w:evenHBand="0" w:firstRowFirstColumn="0" w:firstRowLastColumn="0" w:lastRowFirstColumn="0" w:lastRowLastColumn="0"/>
             </w:pPr>
             <w:r>
-              <w:t>De gebruiker klikt op een taak om deze te bekijken, daar staat een knop om die taak te bewerken, wanneer je daarop klikt, dan kom je naar een venster vergelijkbaar met een taak toevoegen. Wanneer je klaar bent, kun je op Opslaan klikken.</w:t>
+              <w:t>De gebruiker klikt op het plusje rechts bovenin, een nieuw venster opent, daar kan de gebruiker de gegevens toevoegen. Wanneer de gebruiker klaar is, dan kan hij op Opslaan klikken.</w:t>
             </w:r>
           </w:p>
         </w:tc>
@@ -7857,7 +7943,7 @@
               <w:cnfStyle w:val="000000000000" w:firstRow="0" w:lastRow="0" w:firstColumn="0" w:lastColumn="0" w:oddVBand="0" w:evenVBand="0" w:oddHBand="0" w:evenHBand="0" w:firstRowFirstColumn="0" w:firstRowLastColumn="0" w:lastRowFirstColumn="0" w:lastRowLastColumn="0"/>
             </w:pPr>
             <w:r>
-              <w:t>Er zijn geen taken.</w:t>
+              <w:t>Geen</w:t>
             </w:r>
           </w:p>
         </w:tc>
@@ -7890,7 +7976,7 @@
               <w:cnfStyle w:val="000000100000" w:firstRow="0" w:lastRow="0" w:firstColumn="0" w:lastColumn="0" w:oddVBand="0" w:evenVBand="0" w:oddHBand="1" w:evenHBand="0" w:firstRowFirstColumn="0" w:firstRowLastColumn="0" w:lastRowFirstColumn="0" w:lastRowLastColumn="0"/>
             </w:pPr>
             <w:r>
-              <w:t>-</w:t>
+              <w:t>N.V.T.</w:t>
             </w:r>
           </w:p>
         </w:tc>
@@ -7920,7 +8006,7 @@
               <w:cnfStyle w:val="000000000000" w:firstRow="0" w:lastRow="0" w:firstColumn="0" w:lastColumn="0" w:oddVBand="0" w:evenVBand="0" w:oddHBand="0" w:evenHBand="0" w:firstRowFirstColumn="0" w:firstRowLastColumn="0" w:lastRowFirstColumn="0" w:lastRowLastColumn="0"/>
             </w:pPr>
             <w:r>
-              <w:t>De geselecteerde taak is nu geupdated.</w:t>
+              <w:t>Er staat nu een nieuwe taak in de tabel.</w:t>
             </w:r>
           </w:p>
         </w:tc>
@@ -7935,10 +8021,10 @@
       <w:pPr>
         <w:pStyle w:val="Heading2"/>
       </w:pPr>
-      <w:bookmarkStart w:id="21" w:name="_Toc475009079"/>
-      <w:bookmarkStart w:id="22" w:name="_Toc475344085"/>
+      <w:bookmarkStart w:id="21" w:name="_Toc475450968"/>
+      <w:bookmarkStart w:id="22" w:name="_Toc475452253"/>
       <w:r>
-        <w:t>Taak Verwijderen</w:t>
+        <w:t>Taak Bewerken</w:t>
       </w:r>
       <w:bookmarkEnd w:id="21"/>
       <w:bookmarkEnd w:id="22"/>
@@ -8001,7 +8087,7 @@
               <w:cnfStyle w:val="000000100000" w:firstRow="0" w:lastRow="0" w:firstColumn="0" w:lastColumn="0" w:oddVBand="0" w:evenVBand="0" w:oddHBand="1" w:evenHBand="0" w:firstRowFirstColumn="0" w:firstRowLastColumn="0" w:lastRowFirstColumn="0" w:lastRowLastColumn="0"/>
             </w:pPr>
             <w:r>
-              <w:t>Taak Verwijderen</w:t>
+              <w:t>Taak Bewerken</w:t>
             </w:r>
           </w:p>
         </w:tc>
@@ -8094,7 +8180,7 @@
               <w:cnfStyle w:val="000000000000" w:firstRow="0" w:lastRow="0" w:firstColumn="0" w:lastColumn="0" w:oddVBand="0" w:evenVBand="0" w:oddHBand="0" w:evenHBand="0" w:firstRowFirstColumn="0" w:firstRowLastColumn="0" w:lastRowFirstColumn="0" w:lastRowLastColumn="0"/>
             </w:pPr>
             <w:r>
-              <w:t>De gebruiker is ingelogd.</w:t>
+              <w:t>De gebruiker is ingelogd</w:t>
             </w:r>
           </w:p>
         </w:tc>
@@ -8127,7 +8213,7 @@
               <w:cnfStyle w:val="000000100000" w:firstRow="0" w:lastRow="0" w:firstColumn="0" w:lastColumn="0" w:oddVBand="0" w:evenVBand="0" w:oddHBand="1" w:evenHBand="0" w:firstRowFirstColumn="0" w:firstRowLastColumn="0" w:lastRowFirstColumn="0" w:lastRowLastColumn="0"/>
             </w:pPr>
             <w:r>
-              <w:t>De gebruiker klikt op een taak om deze te bekijken, daar staat een knop om die taak te verwijderen, als je daarop klikt, verschijnt er een waarschuwing voordat je de taak verwijdert. Klik je alsnog op Ja, dan word de taak verwijdert. En ga je terug naar het hoofdmenu.</w:t>
+              <w:t>De gebruiker klikt op een taak om deze te bekijken, daar staat een knop om die taak te bewerken, wanneer je daarop klikt, dan kom je naar een venster vergelijkbaar met een taak toevoegen. Wanneer je klaar bent, kun je op Opslaan klikken.</w:t>
             </w:r>
           </w:p>
         </w:tc>
@@ -8190,7 +8276,7 @@
               <w:cnfStyle w:val="000000100000" w:firstRow="0" w:lastRow="0" w:firstColumn="0" w:lastColumn="0" w:oddVBand="0" w:evenVBand="0" w:oddHBand="1" w:evenHBand="0" w:firstRowFirstColumn="0" w:firstRowLastColumn="0" w:lastRowFirstColumn="0" w:lastRowLastColumn="0"/>
             </w:pPr>
             <w:r>
-              <w:t>-</w:t>
+              <w:t>N.V.T.</w:t>
             </w:r>
           </w:p>
         </w:tc>
@@ -8220,7 +8306,7 @@
               <w:cnfStyle w:val="000000000000" w:firstRow="0" w:lastRow="0" w:firstColumn="0" w:lastColumn="0" w:oddVBand="0" w:evenVBand="0" w:oddHBand="0" w:evenHBand="0" w:firstRowFirstColumn="0" w:firstRowLastColumn="0" w:lastRowFirstColumn="0" w:lastRowLastColumn="0"/>
             </w:pPr>
             <w:r>
-              <w:t>De geselecteerde taak is verwijderd.</w:t>
+              <w:t>De geselecteerde taak is nu geüpdatet.</w:t>
             </w:r>
           </w:p>
         </w:tc>
@@ -8235,10 +8321,10 @@
       <w:pPr>
         <w:pStyle w:val="Heading2"/>
       </w:pPr>
-      <w:bookmarkStart w:id="23" w:name="_Toc475009080"/>
-      <w:bookmarkStart w:id="24" w:name="_Toc475344086"/>
+      <w:bookmarkStart w:id="23" w:name="_Toc475450969"/>
+      <w:bookmarkStart w:id="24" w:name="_Toc475452254"/>
       <w:r>
-        <w:t>Registratiemail Versturen</w:t>
+        <w:t>Taak Verwijderen</w:t>
       </w:r>
       <w:bookmarkEnd w:id="23"/>
       <w:bookmarkEnd w:id="24"/>
@@ -8301,7 +8387,7 @@
               <w:cnfStyle w:val="000000100000" w:firstRow="0" w:lastRow="0" w:firstColumn="0" w:lastColumn="0" w:oddVBand="0" w:evenVBand="0" w:oddHBand="1" w:evenHBand="0" w:firstRowFirstColumn="0" w:firstRowLastColumn="0" w:lastRowFirstColumn="0" w:lastRowLastColumn="0"/>
             </w:pPr>
             <w:r>
-              <w:t>Registratiemail Versturen</w:t>
+              <w:t>Taak Verwijderen</w:t>
             </w:r>
           </w:p>
         </w:tc>
@@ -8364,7 +8450,7 @@
               <w:cnfStyle w:val="000000100000" w:firstRow="0" w:lastRow="0" w:firstColumn="0" w:lastColumn="0" w:oddVBand="0" w:evenVBand="0" w:oddHBand="1" w:evenHBand="0" w:firstRowFirstColumn="0" w:firstRowLastColumn="0" w:lastRowFirstColumn="0" w:lastRowLastColumn="0"/>
             </w:pPr>
             <w:r>
-              <w:t>Gebruiker, Systeen, Database</w:t>
+              <w:t>Gebruiker, Database</w:t>
             </w:r>
           </w:p>
         </w:tc>
@@ -8394,7 +8480,7 @@
               <w:cnfStyle w:val="000000000000" w:firstRow="0" w:lastRow="0" w:firstColumn="0" w:lastColumn="0" w:oddVBand="0" w:evenVBand="0" w:oddHBand="0" w:evenHBand="0" w:firstRowFirstColumn="0" w:firstRowLastColumn="0" w:lastRowFirstColumn="0" w:lastRowLastColumn="0"/>
             </w:pPr>
             <w:r>
-              <w:t>De gebruiker is zojuist geregistreerd.</w:t>
+              <w:t>De gebruiker is ingelogd.</w:t>
             </w:r>
           </w:p>
         </w:tc>
@@ -8427,7 +8513,7 @@
               <w:cnfStyle w:val="000000100000" w:firstRow="0" w:lastRow="0" w:firstColumn="0" w:lastColumn="0" w:oddVBand="0" w:evenVBand="0" w:oddHBand="1" w:evenHBand="0" w:firstRowFirstColumn="0" w:firstRowLastColumn="0" w:lastRowFirstColumn="0" w:lastRowLastColumn="0"/>
             </w:pPr>
             <w:r>
-              <w:t>Wanneer de gebruiker voor het eerst is geregistreerd, dan verzameld het systeem de gegevens van de zojuist geregistreerde gebruiker en verstuurd een E-mail naar de email adres dat de gebruiker heeft ingevuld.</w:t>
+              <w:t>De gebruiker klikt op een taak om deze te bekijken, daar staat een knop om die taak te verwijderen, als je daarop klikt, verschijnt er een waarschuwing voordat je de taak verwijdert. Klik je alsnog op Ja, dan word de taak verwijdert. En ga je terug naar het hoofdmenu.</w:t>
             </w:r>
           </w:p>
         </w:tc>
@@ -8457,7 +8543,7 @@
               <w:cnfStyle w:val="000000000000" w:firstRow="0" w:lastRow="0" w:firstColumn="0" w:lastColumn="0" w:oddVBand="0" w:evenVBand="0" w:oddHBand="0" w:evenHBand="0" w:firstRowFirstColumn="0" w:firstRowLastColumn="0" w:lastRowFirstColumn="0" w:lastRowLastColumn="0"/>
             </w:pPr>
             <w:r>
-              <w:t>De E-mail adres is niet toegestaan.</w:t>
+              <w:t>Er zijn geen taken.</w:t>
             </w:r>
           </w:p>
         </w:tc>
@@ -8490,7 +8576,7 @@
               <w:cnfStyle w:val="000000100000" w:firstRow="0" w:lastRow="0" w:firstColumn="0" w:lastColumn="0" w:oddVBand="0" w:evenVBand="0" w:oddHBand="1" w:evenHBand="0" w:firstRowFirstColumn="0" w:firstRowLastColumn="0" w:lastRowFirstColumn="0" w:lastRowLastColumn="0"/>
             </w:pPr>
             <w:r>
-              <w:t>-</w:t>
+              <w:t>N.V.T.</w:t>
             </w:r>
           </w:p>
         </w:tc>
@@ -8520,8 +8606,262 @@
               <w:cnfStyle w:val="000000000000" w:firstRow="0" w:lastRow="0" w:firstColumn="0" w:lastColumn="0" w:oddVBand="0" w:evenVBand="0" w:oddHBand="0" w:evenHBand="0" w:firstRowFirstColumn="0" w:firstRowLastColumn="0" w:lastRowFirstColumn="0" w:lastRowLastColumn="0"/>
             </w:pPr>
             <w:r>
-              <w:t>De gebruiker kan nu de mail checken en deze accepteren.</w:t>
-            </w:r>
+              <w:t>De geselecteerde taak is verwijderd.</w:t>
+            </w:r>
+          </w:p>
+        </w:tc>
+      </w:tr>
+    </w:tbl>
+    <w:p>
+      <w:pPr>
+        <w:pStyle w:val="NoSpacing"/>
+      </w:pPr>
+    </w:p>
+    <w:p>
+      <w:pPr>
+        <w:pStyle w:val="NoSpacing"/>
+      </w:pPr>
+    </w:p>
+    <w:p>
+      <w:r>
+        <w:br w:type="page"/>
+      </w:r>
+    </w:p>
+    <w:p>
+      <w:pPr>
+        <w:pStyle w:val="Heading1"/>
+      </w:pPr>
+      <w:bookmarkStart w:id="25" w:name="_Toc473285962"/>
+      <w:bookmarkStart w:id="26" w:name="_Toc475452255"/>
+      <w:r>
+        <w:lastRenderedPageBreak/>
+        <w:t>Revisies</w:t>
+      </w:r>
+      <w:bookmarkEnd w:id="25"/>
+      <w:bookmarkEnd w:id="26"/>
+    </w:p>
+    <w:tbl>
+      <w:tblPr>
+        <w:tblStyle w:val="GridTable4-Accent5"/>
+        <w:tblW w:w="0" w:type="auto"/>
+        <w:tblLook w:val="04A0" w:firstRow="1" w:lastRow="0" w:firstColumn="1" w:lastColumn="0" w:noHBand="0" w:noVBand="1"/>
+      </w:tblPr>
+      <w:tblGrid>
+        <w:gridCol w:w="1271"/>
+        <w:gridCol w:w="6095"/>
+        <w:gridCol w:w="851"/>
+        <w:gridCol w:w="845"/>
+      </w:tblGrid>
+      <w:tr>
+        <w:trPr>
+          <w:cnfStyle w:val="100000000000" w:firstRow="1" w:lastRow="0" w:firstColumn="0" w:lastColumn="0" w:oddVBand="0" w:evenVBand="0" w:oddHBand="0" w:evenHBand="0" w:firstRowFirstColumn="0" w:firstRowLastColumn="0" w:lastRowFirstColumn="0" w:lastRowLastColumn="0"/>
+        </w:trPr>
+        <w:tc>
+          <w:tcPr>
+            <w:cnfStyle w:val="001000000000" w:firstRow="0" w:lastRow="0" w:firstColumn="1" w:lastColumn="0" w:oddVBand="0" w:evenVBand="0" w:oddHBand="0" w:evenHBand="0" w:firstRowFirstColumn="0" w:firstRowLastColumn="0" w:lastRowFirstColumn="0" w:lastRowLastColumn="0"/>
+            <w:tcW w:w="1271" w:type="dxa"/>
+          </w:tcPr>
+          <w:p>
+            <w:r>
+              <w:t>Datum</w:t>
+            </w:r>
+          </w:p>
+        </w:tc>
+        <w:tc>
+          <w:tcPr>
+            <w:tcW w:w="6095" w:type="dxa"/>
+          </w:tcPr>
+          <w:p>
+            <w:pPr>
+              <w:cnfStyle w:val="100000000000" w:firstRow="1" w:lastRow="0" w:firstColumn="0" w:lastColumn="0" w:oddVBand="0" w:evenVBand="0" w:oddHBand="0" w:evenHBand="0" w:firstRowFirstColumn="0" w:firstRowLastColumn="0" w:lastRowFirstColumn="0" w:lastRowLastColumn="0"/>
+            </w:pPr>
+            <w:r>
+              <w:t>Wat</w:t>
+            </w:r>
+          </w:p>
+        </w:tc>
+        <w:tc>
+          <w:tcPr>
+            <w:tcW w:w="851" w:type="dxa"/>
+          </w:tcPr>
+          <w:p>
+            <w:pPr>
+              <w:cnfStyle w:val="100000000000" w:firstRow="1" w:lastRow="0" w:firstColumn="0" w:lastColumn="0" w:oddVBand="0" w:evenVBand="0" w:oddHBand="0" w:evenHBand="0" w:firstRowFirstColumn="0" w:firstRowLastColumn="0" w:lastRowFirstColumn="0" w:lastRowLastColumn="0"/>
+            </w:pPr>
+            <w:r>
+              <w:t>Wie</w:t>
+            </w:r>
+          </w:p>
+        </w:tc>
+        <w:tc>
+          <w:tcPr>
+            <w:tcW w:w="845" w:type="dxa"/>
+          </w:tcPr>
+          <w:p>
+            <w:pPr>
+              <w:cnfStyle w:val="100000000000" w:firstRow="1" w:lastRow="0" w:firstColumn="0" w:lastColumn="0" w:oddVBand="0" w:evenVBand="0" w:oddHBand="0" w:evenHBand="0" w:firstRowFirstColumn="0" w:firstRowLastColumn="0" w:lastRowFirstColumn="0" w:lastRowLastColumn="0"/>
+            </w:pPr>
+            <w:r>
+              <w:t>Versie</w:t>
+            </w:r>
+          </w:p>
+        </w:tc>
+      </w:tr>
+      <w:tr>
+        <w:trPr>
+          <w:cnfStyle w:val="000000100000" w:firstRow="0" w:lastRow="0" w:firstColumn="0" w:lastColumn="0" w:oddVBand="0" w:evenVBand="0" w:oddHBand="1" w:evenHBand="0" w:firstRowFirstColumn="0" w:firstRowLastColumn="0" w:lastRowFirstColumn="0" w:lastRowLastColumn="0"/>
+        </w:trPr>
+        <w:tc>
+          <w:tcPr>
+            <w:cnfStyle w:val="001000000000" w:firstRow="0" w:lastRow="0" w:firstColumn="1" w:lastColumn="0" w:oddVBand="0" w:evenVBand="0" w:oddHBand="0" w:evenHBand="0" w:firstRowFirstColumn="0" w:firstRowLastColumn="0" w:lastRowFirstColumn="0" w:lastRowLastColumn="0"/>
+            <w:tcW w:w="1271" w:type="dxa"/>
+          </w:tcPr>
+          <w:p>
+            <w:pPr>
+              <w:pStyle w:val="NoSpacing"/>
+            </w:pPr>
+            <w:r>
+              <w:t>15-</w:t>
+            </w:r>
+            <w:r>
+              <w:t>0</w:t>
+            </w:r>
+            <w:r>
+              <w:t>2-2017</w:t>
+            </w:r>
+          </w:p>
+          <w:p/>
+        </w:tc>
+        <w:tc>
+          <w:tcPr>
+            <w:tcW w:w="6095" w:type="dxa"/>
+          </w:tcPr>
+          <w:p>
+            <w:pPr>
+              <w:pStyle w:val="NoSpacing"/>
+              <w:cnfStyle w:val="000000100000" w:firstRow="0" w:lastRow="0" w:firstColumn="0" w:lastColumn="0" w:oddVBand="0" w:evenVBand="0" w:oddHBand="1" w:evenHBand="0" w:firstRowFirstColumn="0" w:firstRowLastColumn="0" w:lastRowFirstColumn="0" w:lastRowLastColumn="0"/>
+              <w:rPr>
+                <w:b/>
+              </w:rPr>
+            </w:pPr>
+            <w:r>
+              <w:rPr>
+                <w:b/>
+              </w:rPr>
+              <w:t>Functioneel Ontwerp</w:t>
+            </w:r>
+          </w:p>
+          <w:p>
+            <w:pPr>
+              <w:cnfStyle w:val="000000100000" w:firstRow="0" w:lastRow="0" w:firstColumn="0" w:lastColumn="0" w:oddVBand="0" w:evenVBand="0" w:oddHBand="1" w:evenHBand="0" w:firstRowFirstColumn="0" w:firstRowLastColumn="0" w:lastRowFirstColumn="0" w:lastRowLastColumn="0"/>
+            </w:pPr>
+          </w:p>
+          <w:p>
+            <w:pPr>
+              <w:cnfStyle w:val="000000100000" w:firstRow="0" w:lastRow="0" w:firstColumn="0" w:lastColumn="0" w:oddVBand="0" w:evenVBand="0" w:oddHBand="1" w:evenHBand="0" w:firstRowFirstColumn="0" w:firstRowLastColumn="0" w:lastRowFirstColumn="0" w:lastRowLastColumn="0"/>
+            </w:pPr>
+            <w:r>
+              <w:t>Begin gemaakt met template.</w:t>
+            </w:r>
+          </w:p>
+        </w:tc>
+        <w:tc>
+          <w:tcPr>
+            <w:tcW w:w="851" w:type="dxa"/>
+          </w:tcPr>
+          <w:p>
+            <w:pPr>
+              <w:cnfStyle w:val="000000100000" w:firstRow="0" w:lastRow="0" w:firstColumn="0" w:lastColumn="0" w:oddVBand="0" w:evenVBand="0" w:oddHBand="1" w:evenHBand="0" w:firstRowFirstColumn="0" w:firstRowLastColumn="0" w:lastRowFirstColumn="0" w:lastRowLastColumn="0"/>
+            </w:pPr>
+            <w:r>
+              <w:t>Patrick</w:t>
+            </w:r>
+          </w:p>
+        </w:tc>
+        <w:tc>
+          <w:tcPr>
+            <w:tcW w:w="845" w:type="dxa"/>
+          </w:tcPr>
+          <w:p>
+            <w:pPr>
+              <w:cnfStyle w:val="000000100000" w:firstRow="0" w:lastRow="0" w:firstColumn="0" w:lastColumn="0" w:oddVBand="0" w:evenVBand="0" w:oddHBand="1" w:evenHBand="0" w:firstRowFirstColumn="0" w:firstRowLastColumn="0" w:lastRowFirstColumn="0" w:lastRowLastColumn="0"/>
+            </w:pPr>
+            <w:r>
+              <w:t>0.0.3</w:t>
+            </w:r>
+          </w:p>
+        </w:tc>
+      </w:tr>
+      <w:tr>
+        <w:tc>
+          <w:tcPr>
+            <w:cnfStyle w:val="001000000000" w:firstRow="0" w:lastRow="0" w:firstColumn="1" w:lastColumn="0" w:oddVBand="0" w:evenVBand="0" w:oddHBand="0" w:evenHBand="0" w:firstRowFirstColumn="0" w:firstRowLastColumn="0" w:lastRowFirstColumn="0" w:lastRowLastColumn="0"/>
+            <w:tcW w:w="1271" w:type="dxa"/>
+          </w:tcPr>
+          <w:p>
+            <w:pPr>
+              <w:pStyle w:val="NoSpacing"/>
+            </w:pPr>
+            <w:r>
+              <w:t>20-02-2017</w:t>
+            </w:r>
+          </w:p>
+        </w:tc>
+        <w:tc>
+          <w:tcPr>
+            <w:tcW w:w="6095" w:type="dxa"/>
+          </w:tcPr>
+          <w:p>
+            <w:pPr>
+              <w:pStyle w:val="NoSpacing"/>
+              <w:cnfStyle w:val="000000000000" w:firstRow="0" w:lastRow="0" w:firstColumn="0" w:lastColumn="0" w:oddVBand="0" w:evenVBand="0" w:oddHBand="0" w:evenHBand="0" w:firstRowFirstColumn="0" w:firstRowLastColumn="0" w:lastRowFirstColumn="0" w:lastRowLastColumn="0"/>
+              <w:rPr>
+                <w:b/>
+              </w:rPr>
+            </w:pPr>
+            <w:r>
+              <w:rPr>
+                <w:b/>
+              </w:rPr>
+              <w:t>Functioneel Ontwerp</w:t>
+            </w:r>
+          </w:p>
+          <w:p>
+            <w:pPr>
+              <w:cnfStyle w:val="000000000000" w:firstRow="0" w:lastRow="0" w:firstColumn="0" w:lastColumn="0" w:oddVBand="0" w:evenVBand="0" w:oddHBand="0" w:evenHBand="0" w:firstRowFirstColumn="0" w:firstRowLastColumn="0" w:lastRowFirstColumn="0" w:lastRowLastColumn="0"/>
+            </w:pPr>
+          </w:p>
+          <w:p>
+            <w:pPr>
+              <w:pStyle w:val="NoSpacing"/>
+              <w:cnfStyle w:val="000000000000" w:firstRow="0" w:lastRow="0" w:firstColumn="0" w:lastColumn="0" w:oddVBand="0" w:evenVBand="0" w:oddHBand="0" w:evenHBand="0" w:firstRowFirstColumn="0" w:firstRowLastColumn="0" w:lastRowFirstColumn="0" w:lastRowLastColumn="0"/>
+            </w:pPr>
+            <w:r>
+              <w:t>Functioneel Ontwerp is afgewerkt</w:t>
+            </w:r>
+          </w:p>
+        </w:tc>
+        <w:tc>
+          <w:tcPr>
+            <w:tcW w:w="851" w:type="dxa"/>
+          </w:tcPr>
+          <w:p>
+            <w:pPr>
+              <w:cnfStyle w:val="000000000000" w:firstRow="0" w:lastRow="0" w:firstColumn="0" w:lastColumn="0" w:oddVBand="0" w:evenVBand="0" w:oddHBand="0" w:evenHBand="0" w:firstRowFirstColumn="0" w:firstRowLastColumn="0" w:lastRowFirstColumn="0" w:lastRowLastColumn="0"/>
+            </w:pPr>
+            <w:r>
+              <w:t>Patrick</w:t>
+            </w:r>
+          </w:p>
+        </w:tc>
+        <w:tc>
+          <w:tcPr>
+            <w:tcW w:w="845" w:type="dxa"/>
+          </w:tcPr>
+          <w:p>
+            <w:pPr>
+              <w:cnfStyle w:val="000000000000" w:firstRow="0" w:lastRow="0" w:firstColumn="0" w:lastColumn="0" w:oddVBand="0" w:evenVBand="0" w:oddHBand="0" w:evenHBand="0" w:firstRowFirstColumn="0" w:firstRowLastColumn="0" w:lastRowFirstColumn="0" w:lastRowLastColumn="0"/>
+            </w:pPr>
           </w:p>
         </w:tc>
       </w:tr>
@@ -8614,97 +8954,12 @@
           <w:p>
             <w:pPr>
               <w:pStyle w:val="Footer"/>
-              <w:jc w:val="right"/>
-            </w:pPr>
-            <w:r>
-              <w:t xml:space="preserve">Pagina </w:t>
-            </w:r>
-            <w:r>
-              <w:rPr>
-                <w:b/>
-                <w:bCs/>
-                <w:sz w:val="24"/>
-                <w:szCs w:val="24"/>
-              </w:rPr>
-              <w:fldChar w:fldCharType="begin"/>
-            </w:r>
-            <w:r>
-              <w:rPr>
-                <w:b/>
-                <w:bCs/>
-              </w:rPr>
-              <w:instrText>PAGE</w:instrText>
-            </w:r>
-            <w:r>
-              <w:rPr>
-                <w:b/>
-                <w:bCs/>
-                <w:sz w:val="24"/>
-                <w:szCs w:val="24"/>
-              </w:rPr>
-              <w:fldChar w:fldCharType="separate"/>
-            </w:r>
-            <w:r>
-              <w:rPr>
-                <w:b/>
-                <w:bCs/>
-                <w:noProof/>
-              </w:rPr>
-              <w:t>7</w:t>
-            </w:r>
-            <w:r>
-              <w:rPr>
-                <w:b/>
-                <w:bCs/>
-                <w:sz w:val="24"/>
-                <w:szCs w:val="24"/>
-              </w:rPr>
-              <w:fldChar w:fldCharType="end"/>
-            </w:r>
-            <w:r>
-              <w:t xml:space="preserve"> van </w:t>
-            </w:r>
-            <w:r>
-              <w:rPr>
-                <w:b/>
-                <w:bCs/>
-                <w:sz w:val="24"/>
-                <w:szCs w:val="24"/>
-              </w:rPr>
-              <w:fldChar w:fldCharType="begin"/>
-            </w:r>
-            <w:r>
-              <w:rPr>
-                <w:b/>
-                <w:bCs/>
-              </w:rPr>
-              <w:instrText>NUMPAGES</w:instrText>
-            </w:r>
-            <w:r>
-              <w:rPr>
-                <w:b/>
-                <w:bCs/>
-                <w:sz w:val="24"/>
-                <w:szCs w:val="24"/>
-              </w:rPr>
-              <w:fldChar w:fldCharType="separate"/>
-            </w:r>
-            <w:r>
-              <w:rPr>
-                <w:b/>
-                <w:bCs/>
-                <w:noProof/>
-              </w:rPr>
-              <w:t>7</w:t>
-            </w:r>
-            <w:r>
-              <w:rPr>
-                <w:b/>
-                <w:bCs/>
-                <w:sz w:val="24"/>
-                <w:szCs w:val="24"/>
-              </w:rPr>
-              <w:fldChar w:fldCharType="end"/>
+            </w:pPr>
+            <w:r>
+              <w:t xml:space="preserve">Functioneel </w:t>
+            </w:r>
+            <w:r>
+              <w:t>Ontwerp</w:t>
             </w:r>
           </w:p>
         </w:sdtContent>
@@ -8715,6 +8970,113 @@
     <w:pPr>
       <w:pStyle w:val="Footer"/>
     </w:pPr>
+    <w:r>
+      <w:t>Groep: RIO4A-APO3A</w:t>
+    </w:r>
+  </w:p>
+  <w:p>
+    <w:pPr>
+      <w:pStyle w:val="Footer"/>
+    </w:pPr>
+    <w:r>
+      <w:t>Patrick van Batenburg, Steven Logghe</w:t>
+    </w:r>
+    <w:r>
+      <w:tab/>
+    </w:r>
+    <w:r>
+      <w:tab/>
+    </w:r>
+    <w:r>
+      <w:t xml:space="preserve">Pagina </w:t>
+    </w:r>
+    <w:r>
+      <w:rPr>
+        <w:b/>
+        <w:bCs/>
+        <w:sz w:val="24"/>
+        <w:szCs w:val="24"/>
+      </w:rPr>
+      <w:fldChar w:fldCharType="begin"/>
+    </w:r>
+    <w:r>
+      <w:rPr>
+        <w:b/>
+        <w:bCs/>
+      </w:rPr>
+      <w:instrText>PAGE</w:instrText>
+    </w:r>
+    <w:r>
+      <w:rPr>
+        <w:b/>
+        <w:bCs/>
+        <w:sz w:val="24"/>
+        <w:szCs w:val="24"/>
+      </w:rPr>
+      <w:fldChar w:fldCharType="separate"/>
+    </w:r>
+    <w:r>
+      <w:rPr>
+        <w:b/>
+        <w:bCs/>
+        <w:noProof/>
+      </w:rPr>
+      <w:t>1</w:t>
+    </w:r>
+    <w:r>
+      <w:rPr>
+        <w:b/>
+        <w:bCs/>
+        <w:sz w:val="24"/>
+        <w:szCs w:val="24"/>
+      </w:rPr>
+      <w:fldChar w:fldCharType="end"/>
+    </w:r>
+    <w:r>
+      <w:t xml:space="preserve"> van </w:t>
+    </w:r>
+    <w:r>
+      <w:rPr>
+        <w:b/>
+        <w:bCs/>
+        <w:sz w:val="24"/>
+        <w:szCs w:val="24"/>
+      </w:rPr>
+      <w:fldChar w:fldCharType="begin"/>
+    </w:r>
+    <w:r>
+      <w:rPr>
+        <w:b/>
+        <w:bCs/>
+      </w:rPr>
+      <w:instrText>NUMPAGES</w:instrText>
+    </w:r>
+    <w:r>
+      <w:rPr>
+        <w:b/>
+        <w:bCs/>
+        <w:sz w:val="24"/>
+        <w:szCs w:val="24"/>
+      </w:rPr>
+      <w:fldChar w:fldCharType="separate"/>
+    </w:r>
+    <w:r>
+      <w:rPr>
+        <w:b/>
+        <w:bCs/>
+        <w:noProof/>
+      </w:rPr>
+      <w:t>8</w:t>
+    </w:r>
+    <w:r>
+      <w:rPr>
+        <w:b/>
+        <w:bCs/>
+        <w:sz w:val="24"/>
+        <w:szCs w:val="24"/>
+      </w:rPr>
+      <w:fldChar w:fldCharType="end"/>
+    </w:r>
   </w:p>
 </w:ftr>
 </file>
@@ -10133,7 +10495,7 @@
 </file>
 
 <file path=customXml/itemProps2.xml><?xml version="1.0" encoding="utf-8"?>
-<ds:datastoreItem xmlns:ds="http://schemas.openxmlformats.org/officeDocument/2006/customXml" ds:itemID="{EACA7CBE-4AD7-4B8D-A489-D4B15320EF82}">
+<ds:datastoreItem xmlns:ds="http://schemas.openxmlformats.org/officeDocument/2006/customXml" ds:itemID="{86902AA2-93DF-40BD-900A-7112BB55980E}">
   <ds:schemaRefs>
     <ds:schemaRef ds:uri="http://schemas.openxmlformats.org/officeDocument/2006/bibliography"/>
   </ds:schemaRefs>

</xml_diff>

<commit_message>
sd gewijzigd, technishe ontwerp, testverslag, back-up procudure en revisie bijgewerkt
</commit_message>
<xml_diff>
--- a/Documentatie/Fase 1/Functioneel_Ontwerp.docx
+++ b/Documentatie/Fase 1/Functioneel_Ontwerp.docx
@@ -3717,8 +3717,18 @@
                                     <w:sz w:val="26"/>
                                     <w:szCs w:val="26"/>
                                   </w:rPr>
-                                  <w:t>Steven Logghe</w:t>
+                                  <w:t xml:space="preserve">Steven </w:t>
                                 </w:r>
+                                <w:proofErr w:type="spellStart"/>
+                                <w:r>
+                                  <w:rPr>
+                                    <w:color w:val="5B9BD5" w:themeColor="accent1"/>
+                                    <w:sz w:val="26"/>
+                                    <w:szCs w:val="26"/>
+                                  </w:rPr>
+                                  <w:t>Logghe</w:t>
+                                </w:r>
+                                <w:proofErr w:type="spellEnd"/>
                               </w:p>
                             </w:txbxContent>
                           </wps:txbx>
@@ -6728,9 +6738,14 @@
         <w:pStyle w:val="Heading1"/>
       </w:pPr>
       <w:bookmarkStart w:id="11" w:name="_Toc475452247"/>
+      <w:proofErr w:type="spellStart"/>
       <w:r>
         <w:lastRenderedPageBreak/>
-        <w:t>Use-</w:t>
+        <w:t>Use</w:t>
+      </w:r>
+      <w:proofErr w:type="spellEnd"/>
+      <w:r>
+        <w:t>-</w:t>
       </w:r>
       <w:r>
         <w:t>Case Diagram</w:t>
@@ -6769,7 +6784,7 @@
             <v:imagedata r:id="rId10" o:title=""/>
             <w10:wrap type="square" anchorx="margin" anchory="margin"/>
           </v:shape>
-          <o:OLEObject Type="Embed" ProgID="Visio.Drawing.15" ShapeID="_x0000_s1028" DrawAspect="Content" ObjectID="_1549194813" r:id="rId11"/>
+          <o:OLEObject Type="Embed" ProgID="Visio.Drawing.15" ShapeID="_x0000_s1028" DrawAspect="Content" ObjectID="_1549270085" r:id="rId11"/>
         </w:object>
       </w:r>
     </w:p>
@@ -6791,10 +6806,12 @@
         <w:pStyle w:val="Heading1"/>
       </w:pPr>
       <w:bookmarkStart w:id="12" w:name="_Toc475452248"/>
+      <w:proofErr w:type="spellStart"/>
       <w:r>
         <w:lastRenderedPageBreak/>
         <w:t>Use</w:t>
       </w:r>
+      <w:proofErr w:type="spellEnd"/>
       <w:r>
         <w:t>-</w:t>
       </w:r>
@@ -6842,8 +6859,13 @@
             <w:pPr>
               <w:pStyle w:val="NoSpacing"/>
             </w:pPr>
-            <w:r>
-              <w:t>Use-Case</w:t>
+            <w:proofErr w:type="spellStart"/>
+            <w:r>
+              <w:t>Use</w:t>
+            </w:r>
+            <w:proofErr w:type="spellEnd"/>
+            <w:r>
+              <w:t>-Case</w:t>
             </w:r>
           </w:p>
         </w:tc>
@@ -7142,8 +7164,13 @@
             <w:pPr>
               <w:pStyle w:val="NoSpacing"/>
             </w:pPr>
-            <w:r>
-              <w:t>Use-Case</w:t>
+            <w:proofErr w:type="spellStart"/>
+            <w:r>
+              <w:t>Use</w:t>
+            </w:r>
+            <w:proofErr w:type="spellEnd"/>
+            <w:r>
+              <w:t>-Case</w:t>
             </w:r>
           </w:p>
         </w:tc>
@@ -7442,8 +7469,13 @@
             <w:pPr>
               <w:pStyle w:val="NoSpacing"/>
             </w:pPr>
-            <w:r>
-              <w:t>Use-Case</w:t>
+            <w:proofErr w:type="spellStart"/>
+            <w:r>
+              <w:t>Use</w:t>
+            </w:r>
+            <w:proofErr w:type="spellEnd"/>
+            <w:r>
+              <w:t>-Case</w:t>
             </w:r>
           </w:p>
         </w:tc>
@@ -7753,8 +7785,13 @@
             <w:pPr>
               <w:pStyle w:val="NoSpacing"/>
             </w:pPr>
-            <w:r>
-              <w:t>Use-Case</w:t>
+            <w:proofErr w:type="spellStart"/>
+            <w:r>
+              <w:t>Use</w:t>
+            </w:r>
+            <w:proofErr w:type="spellEnd"/>
+            <w:r>
+              <w:t>-Case</w:t>
             </w:r>
           </w:p>
         </w:tc>
@@ -8053,8 +8090,13 @@
             <w:pPr>
               <w:pStyle w:val="NoSpacing"/>
             </w:pPr>
-            <w:r>
-              <w:t>Use-Case</w:t>
+            <w:proofErr w:type="spellStart"/>
+            <w:r>
+              <w:t>Use</w:t>
+            </w:r>
+            <w:proofErr w:type="spellEnd"/>
+            <w:r>
+              <w:t>-Case</w:t>
             </w:r>
           </w:p>
         </w:tc>
@@ -8353,8 +8395,13 @@
             <w:pPr>
               <w:pStyle w:val="NoSpacing"/>
             </w:pPr>
-            <w:r>
-              <w:t>Use-Case</w:t>
+            <w:proofErr w:type="spellStart"/>
+            <w:r>
+              <w:t>Use</w:t>
+            </w:r>
+            <w:proofErr w:type="spellEnd"/>
+            <w:r>
+              <w:t>-Case</w:t>
             </w:r>
           </w:p>
         </w:tc>
@@ -8839,6 +8886,9 @@
             <w:r>
               <w:t>Functioneel Ontwerp is afgewerkt</w:t>
             </w:r>
+            <w:r>
+              <w:t>.</w:t>
+            </w:r>
           </w:p>
         </w:tc>
         <w:tc>
@@ -8862,6 +8912,9 @@
             <w:pPr>
               <w:cnfStyle w:val="000000000000" w:firstRow="0" w:lastRow="0" w:firstColumn="0" w:lastColumn="0" w:oddVBand="0" w:evenVBand="0" w:oddHBand="0" w:evenHBand="0" w:firstRowFirstColumn="0" w:firstRowLastColumn="0" w:lastRowFirstColumn="0" w:lastRowLastColumn="0"/>
             </w:pPr>
+            <w:r>
+              <w:t>1.0.0</w:t>
+            </w:r>
           </w:p>
         </w:tc>
       </w:tr>
@@ -8979,15 +9032,18 @@
       <w:pStyle w:val="Footer"/>
     </w:pPr>
     <w:r>
-      <w:t>Patrick van Batenburg, Steven Logghe</w:t>
+      <w:t xml:space="preserve">Patrick van Batenburg, Steven </w:t>
     </w:r>
+    <w:proofErr w:type="spellStart"/>
+    <w:r>
+      <w:t>Logghe</w:t>
+    </w:r>
+    <w:proofErr w:type="spellEnd"/>
     <w:r>
       <w:tab/>
     </w:r>
     <w:r>
       <w:tab/>
-    </w:r>
-    <w:r>
       <w:t xml:space="preserve">Pagina </w:t>
     </w:r>
     <w:r>
@@ -9021,7 +9077,7 @@
         <w:bCs/>
         <w:noProof/>
       </w:rPr>
-      <w:t>1</w:t>
+      <w:t>2</w:t>
     </w:r>
     <w:r>
       <w:rPr>
@@ -10495,7 +10551,7 @@
 </file>
 
 <file path=customXml/itemProps2.xml><?xml version="1.0" encoding="utf-8"?>
-<ds:datastoreItem xmlns:ds="http://schemas.openxmlformats.org/officeDocument/2006/customXml" ds:itemID="{86902AA2-93DF-40BD-900A-7112BB55980E}">
+<ds:datastoreItem xmlns:ds="http://schemas.openxmlformats.org/officeDocument/2006/customXml" ds:itemID="{F191AA7D-D7BC-4302-BD4B-D211D51BDC70}">
   <ds:schemaRefs>
     <ds:schemaRef ds:uri="http://schemas.openxmlformats.org/officeDocument/2006/bibliography"/>
   </ds:schemaRefs>

</xml_diff>

<commit_message>
schetsen en bijbehorende documenten voor kt1 af + handtekeningen
</commit_message>
<xml_diff>
--- a/Documentatie/Fase 1/Functioneel_Ontwerp.docx
+++ b/Documentatie/Fase 1/Functioneel_Ontwerp.docx
@@ -4145,7 +4145,7 @@
           <w:r>
             <w:fldChar w:fldCharType="separate"/>
           </w:r>
-          <w:hyperlink w:anchor="_Toc475452237" w:history="1">
+          <w:hyperlink w:anchor="_Toc475529156" w:history="1">
             <w:r>
               <w:rPr>
                 <w:rStyle w:val="Hyperlink"/>
@@ -4172,7 +4172,7 @@
                 <w:noProof/>
                 <w:webHidden/>
               </w:rPr>
-              <w:instrText xml:space="preserve"> PAGEREF _Toc475452237 \h </w:instrText>
+              <w:instrText xml:space="preserve"> PAGEREF _Toc475529156 \h </w:instrText>
             </w:r>
             <w:r>
               <w:rPr>
@@ -4214,7 +4214,7 @@
               <w:lang w:eastAsia="nl-NL"/>
             </w:rPr>
           </w:pPr>
-          <w:hyperlink w:anchor="_Toc475452238" w:history="1">
+          <w:hyperlink w:anchor="_Toc475529157" w:history="1">
             <w:r>
               <w:rPr>
                 <w:rStyle w:val="Hyperlink"/>
@@ -4241,7 +4241,7 @@
                 <w:noProof/>
                 <w:webHidden/>
               </w:rPr>
-              <w:instrText xml:space="preserve"> PAGEREF _Toc475452238 \h </w:instrText>
+              <w:instrText xml:space="preserve"> PAGEREF _Toc475529157 \h </w:instrText>
             </w:r>
             <w:r>
               <w:rPr>
@@ -4283,7 +4283,7 @@
               <w:lang w:eastAsia="nl-NL"/>
             </w:rPr>
           </w:pPr>
-          <w:hyperlink w:anchor="_Toc475452239" w:history="1">
+          <w:hyperlink w:anchor="_Toc475529158" w:history="1">
             <w:r>
               <w:rPr>
                 <w:rStyle w:val="Hyperlink"/>
@@ -4310,7 +4310,7 @@
                 <w:noProof/>
                 <w:webHidden/>
               </w:rPr>
-              <w:instrText xml:space="preserve"> PAGEREF _Toc475452239 \h </w:instrText>
+              <w:instrText xml:space="preserve"> PAGEREF _Toc475529158 \h </w:instrText>
             </w:r>
             <w:r>
               <w:rPr>
@@ -4352,7 +4352,7 @@
               <w:lang w:eastAsia="nl-NL"/>
             </w:rPr>
           </w:pPr>
-          <w:hyperlink w:anchor="_Toc475452240" w:history="1">
+          <w:hyperlink w:anchor="_Toc475529159" w:history="1">
             <w:r>
               <w:rPr>
                 <w:rStyle w:val="Hyperlink"/>
@@ -4379,7 +4379,7 @@
                 <w:noProof/>
                 <w:webHidden/>
               </w:rPr>
-              <w:instrText xml:space="preserve"> PAGEREF _Toc475452240 \h </w:instrText>
+              <w:instrText xml:space="preserve"> PAGEREF _Toc475529159 \h </w:instrText>
             </w:r>
             <w:r>
               <w:rPr>
@@ -4421,7 +4421,7 @@
               <w:lang w:eastAsia="nl-NL"/>
             </w:rPr>
           </w:pPr>
-          <w:hyperlink w:anchor="_Toc475452241" w:history="1">
+          <w:hyperlink w:anchor="_Toc475529160" w:history="1">
             <w:r>
               <w:rPr>
                 <w:rStyle w:val="Hyperlink"/>
@@ -4448,7 +4448,7 @@
                 <w:noProof/>
                 <w:webHidden/>
               </w:rPr>
-              <w:instrText xml:space="preserve"> PAGEREF _Toc475452241 \h </w:instrText>
+              <w:instrText xml:space="preserve"> PAGEREF _Toc475529160 \h </w:instrText>
             </w:r>
             <w:r>
               <w:rPr>
@@ -4490,7 +4490,7 @@
               <w:lang w:eastAsia="nl-NL"/>
             </w:rPr>
           </w:pPr>
-          <w:hyperlink w:anchor="_Toc475452242" w:history="1">
+          <w:hyperlink w:anchor="_Toc475529161" w:history="1">
             <w:r>
               <w:rPr>
                 <w:rStyle w:val="Hyperlink"/>
@@ -4517,7 +4517,7 @@
                 <w:noProof/>
                 <w:webHidden/>
               </w:rPr>
-              <w:instrText xml:space="preserve"> PAGEREF _Toc475452242 \h </w:instrText>
+              <w:instrText xml:space="preserve"> PAGEREF _Toc475529161 \h </w:instrText>
             </w:r>
             <w:r>
               <w:rPr>
@@ -4559,7 +4559,7 @@
               <w:lang w:eastAsia="nl-NL"/>
             </w:rPr>
           </w:pPr>
-          <w:hyperlink w:anchor="_Toc475452243" w:history="1">
+          <w:hyperlink w:anchor="_Toc475529162" w:history="1">
             <w:r>
               <w:rPr>
                 <w:rStyle w:val="Hyperlink"/>
@@ -4586,7 +4586,7 @@
                 <w:noProof/>
                 <w:webHidden/>
               </w:rPr>
-              <w:instrText xml:space="preserve"> PAGEREF _Toc475452243 \h </w:instrText>
+              <w:instrText xml:space="preserve"> PAGEREF _Toc475529162 \h </w:instrText>
             </w:r>
             <w:r>
               <w:rPr>
@@ -4607,6 +4607,213 @@
                 <w:webHidden/>
               </w:rPr>
               <w:t>3</w:t>
+            </w:r>
+            <w:r>
+              <w:rPr>
+                <w:noProof/>
+                <w:webHidden/>
+              </w:rPr>
+              <w:fldChar w:fldCharType="end"/>
+            </w:r>
+          </w:hyperlink>
+        </w:p>
+        <w:p>
+          <w:pPr>
+            <w:pStyle w:val="TOC2"/>
+            <w:tabs>
+              <w:tab w:val="right" w:leader="dot" w:pos="9062"/>
+            </w:tabs>
+            <w:rPr>
+              <w:noProof/>
+              <w:lang w:eastAsia="nl-NL"/>
+            </w:rPr>
+          </w:pPr>
+          <w:hyperlink w:anchor="_Toc475529163" w:history="1">
+            <w:r>
+              <w:rPr>
+                <w:rStyle w:val="Hyperlink"/>
+                <w:noProof/>
+              </w:rPr>
+              <w:t>Taak bekijken scherm</w:t>
+            </w:r>
+            <w:r>
+              <w:rPr>
+                <w:noProof/>
+                <w:webHidden/>
+              </w:rPr>
+              <w:tab/>
+            </w:r>
+            <w:r>
+              <w:rPr>
+                <w:noProof/>
+                <w:webHidden/>
+              </w:rPr>
+              <w:fldChar w:fldCharType="begin"/>
+            </w:r>
+            <w:r>
+              <w:rPr>
+                <w:noProof/>
+                <w:webHidden/>
+              </w:rPr>
+              <w:instrText xml:space="preserve"> PAGEREF _Toc475529163 \h </w:instrText>
+            </w:r>
+            <w:r>
+              <w:rPr>
+                <w:noProof/>
+                <w:webHidden/>
+              </w:rPr>
+            </w:r>
+            <w:r>
+              <w:rPr>
+                <w:noProof/>
+                <w:webHidden/>
+              </w:rPr>
+              <w:fldChar w:fldCharType="separate"/>
+            </w:r>
+            <w:r>
+              <w:rPr>
+                <w:noProof/>
+                <w:webHidden/>
+              </w:rPr>
+              <w:t>3</w:t>
+            </w:r>
+            <w:r>
+              <w:rPr>
+                <w:noProof/>
+                <w:webHidden/>
+              </w:rPr>
+              <w:fldChar w:fldCharType="end"/>
+            </w:r>
+          </w:hyperlink>
+        </w:p>
+        <w:p>
+          <w:pPr>
+            <w:pStyle w:val="TOC2"/>
+            <w:tabs>
+              <w:tab w:val="right" w:leader="dot" w:pos="9062"/>
+            </w:tabs>
+            <w:rPr>
+              <w:noProof/>
+              <w:lang w:eastAsia="nl-NL"/>
+            </w:rPr>
+          </w:pPr>
+          <w:hyperlink w:anchor="_Toc475529164" w:history="1">
+            <w:r>
+              <w:rPr>
+                <w:rStyle w:val="Hyperlink"/>
+                <w:noProof/>
+              </w:rPr>
+              <w:t>Taak wijzingen scherm</w:t>
+            </w:r>
+            <w:r>
+              <w:rPr>
+                <w:noProof/>
+                <w:webHidden/>
+              </w:rPr>
+              <w:tab/>
+            </w:r>
+            <w:r>
+              <w:rPr>
+                <w:noProof/>
+                <w:webHidden/>
+              </w:rPr>
+              <w:fldChar w:fldCharType="begin"/>
+            </w:r>
+            <w:r>
+              <w:rPr>
+                <w:noProof/>
+                <w:webHidden/>
+              </w:rPr>
+              <w:instrText xml:space="preserve"> PAGEREF _Toc475529164 \h </w:instrText>
+            </w:r>
+            <w:r>
+              <w:rPr>
+                <w:noProof/>
+                <w:webHidden/>
+              </w:rPr>
+            </w:r>
+            <w:r>
+              <w:rPr>
+                <w:noProof/>
+                <w:webHidden/>
+              </w:rPr>
+              <w:fldChar w:fldCharType="separate"/>
+            </w:r>
+            <w:r>
+              <w:rPr>
+                <w:noProof/>
+                <w:webHidden/>
+              </w:rPr>
+              <w:t>4</w:t>
+            </w:r>
+            <w:r>
+              <w:rPr>
+                <w:noProof/>
+                <w:webHidden/>
+              </w:rPr>
+              <w:fldChar w:fldCharType="end"/>
+            </w:r>
+          </w:hyperlink>
+        </w:p>
+        <w:p>
+          <w:pPr>
+            <w:pStyle w:val="TOC2"/>
+            <w:tabs>
+              <w:tab w:val="right" w:leader="dot" w:pos="9062"/>
+            </w:tabs>
+            <w:rPr>
+              <w:noProof/>
+              <w:lang w:eastAsia="nl-NL"/>
+            </w:rPr>
+          </w:pPr>
+          <w:hyperlink w:anchor="_Toc475529165" w:history="1">
+            <w:r>
+              <w:rPr>
+                <w:rStyle w:val="Hyperlink"/>
+                <w:noProof/>
+              </w:rPr>
+              <w:t>Taak verwijderen pop-upscherm</w:t>
+            </w:r>
+            <w:r>
+              <w:rPr>
+                <w:noProof/>
+                <w:webHidden/>
+              </w:rPr>
+              <w:tab/>
+            </w:r>
+            <w:r>
+              <w:rPr>
+                <w:noProof/>
+                <w:webHidden/>
+              </w:rPr>
+              <w:fldChar w:fldCharType="begin"/>
+            </w:r>
+            <w:r>
+              <w:rPr>
+                <w:noProof/>
+                <w:webHidden/>
+              </w:rPr>
+              <w:instrText xml:space="preserve"> PAGEREF _Toc475529165 \h </w:instrText>
+            </w:r>
+            <w:r>
+              <w:rPr>
+                <w:noProof/>
+                <w:webHidden/>
+              </w:rPr>
+            </w:r>
+            <w:r>
+              <w:rPr>
+                <w:noProof/>
+                <w:webHidden/>
+              </w:rPr>
+              <w:fldChar w:fldCharType="separate"/>
+            </w:r>
+            <w:r>
+              <w:rPr>
+                <w:noProof/>
+                <w:webHidden/>
+              </w:rPr>
+              <w:t>4</w:t>
             </w:r>
             <w:r>
               <w:rPr>
@@ -4628,13 +4835,13 @@
               <w:lang w:eastAsia="nl-NL"/>
             </w:rPr>
           </w:pPr>
-          <w:hyperlink w:anchor="_Toc475452244" w:history="1">
+          <w:hyperlink w:anchor="_Toc475529166" w:history="1">
             <w:r>
               <w:rPr>
                 <w:rStyle w:val="Hyperlink"/>
                 <w:noProof/>
               </w:rPr>
-              <w:t>Taak bekijken scherm</w:t>
+              <w:t>Use-Case Diagram</w:t>
             </w:r>
             <w:r>
               <w:rPr>
@@ -4655,7 +4862,7 @@
                 <w:noProof/>
                 <w:webHidden/>
               </w:rPr>
-              <w:instrText xml:space="preserve"> PAGEREF _Toc475452244 \h </w:instrText>
+              <w:instrText xml:space="preserve"> PAGEREF _Toc475529166 \h </w:instrText>
             </w:r>
             <w:r>
               <w:rPr>
@@ -4675,7 +4882,76 @@
                 <w:noProof/>
                 <w:webHidden/>
               </w:rPr>
-              <w:t>3</w:t>
+              <w:t>5</w:t>
+            </w:r>
+            <w:r>
+              <w:rPr>
+                <w:noProof/>
+                <w:webHidden/>
+              </w:rPr>
+              <w:fldChar w:fldCharType="end"/>
+            </w:r>
+          </w:hyperlink>
+        </w:p>
+        <w:p>
+          <w:pPr>
+            <w:pStyle w:val="TOC1"/>
+            <w:tabs>
+              <w:tab w:val="right" w:leader="dot" w:pos="9062"/>
+            </w:tabs>
+            <w:rPr>
+              <w:noProof/>
+              <w:lang w:eastAsia="nl-NL"/>
+            </w:rPr>
+          </w:pPr>
+          <w:hyperlink w:anchor="_Toc475529167" w:history="1">
+            <w:r>
+              <w:rPr>
+                <w:rStyle w:val="Hyperlink"/>
+                <w:noProof/>
+              </w:rPr>
+              <w:t>Use-Case Templates</w:t>
+            </w:r>
+            <w:r>
+              <w:rPr>
+                <w:noProof/>
+                <w:webHidden/>
+              </w:rPr>
+              <w:tab/>
+            </w:r>
+            <w:r>
+              <w:rPr>
+                <w:noProof/>
+                <w:webHidden/>
+              </w:rPr>
+              <w:fldChar w:fldCharType="begin"/>
+            </w:r>
+            <w:r>
+              <w:rPr>
+                <w:noProof/>
+                <w:webHidden/>
+              </w:rPr>
+              <w:instrText xml:space="preserve"> PAGEREF _Toc475529167 \h </w:instrText>
+            </w:r>
+            <w:r>
+              <w:rPr>
+                <w:noProof/>
+                <w:webHidden/>
+              </w:rPr>
+            </w:r>
+            <w:r>
+              <w:rPr>
+                <w:noProof/>
+                <w:webHidden/>
+              </w:rPr>
+              <w:fldChar w:fldCharType="separate"/>
+            </w:r>
+            <w:r>
+              <w:rPr>
+                <w:noProof/>
+                <w:webHidden/>
+              </w:rPr>
+              <w:t>6</w:t>
             </w:r>
             <w:r>
               <w:rPr>
@@ -4697,13 +4973,13 @@
               <w:lang w:eastAsia="nl-NL"/>
             </w:rPr>
           </w:pPr>
-          <w:hyperlink w:anchor="_Toc475452245" w:history="1">
+          <w:hyperlink w:anchor="_Toc475529168" w:history="1">
             <w:r>
               <w:rPr>
                 <w:rStyle w:val="Hyperlink"/>
                 <w:noProof/>
               </w:rPr>
-              <w:t>Taak wijzingen scherm</w:t>
+              <w:t>Registreren</w:t>
             </w:r>
             <w:r>
               <w:rPr>
@@ -4724,7 +5000,7 @@
                 <w:noProof/>
                 <w:webHidden/>
               </w:rPr>
-              <w:instrText xml:space="preserve"> PAGEREF _Toc475452245 \h </w:instrText>
+              <w:instrText xml:space="preserve"> PAGEREF _Toc475529168 \h </w:instrText>
             </w:r>
             <w:r>
               <w:rPr>
@@ -4744,7 +5020,7 @@
                 <w:noProof/>
                 <w:webHidden/>
               </w:rPr>
-              <w:t>4</w:t>
+              <w:t>6</w:t>
             </w:r>
             <w:r>
               <w:rPr>
@@ -4766,13 +5042,13 @@
               <w:lang w:eastAsia="nl-NL"/>
             </w:rPr>
           </w:pPr>
-          <w:hyperlink w:anchor="_Toc475452246" w:history="1">
+          <w:hyperlink w:anchor="_Toc475529169" w:history="1">
             <w:r>
               <w:rPr>
                 <w:rStyle w:val="Hyperlink"/>
                 <w:noProof/>
               </w:rPr>
-              <w:t>Taak verwijderen pop-upscherm</w:t>
+              <w:t>Inloggen</w:t>
             </w:r>
             <w:r>
               <w:rPr>
@@ -4793,7 +5069,7 @@
                 <w:noProof/>
                 <w:webHidden/>
               </w:rPr>
-              <w:instrText xml:space="preserve"> PAGEREF _Toc475452246 \h </w:instrText>
+              <w:instrText xml:space="preserve"> PAGEREF _Toc475529169 \h </w:instrText>
             </w:r>
             <w:r>
               <w:rPr>
@@ -4813,7 +5089,283 @@
                 <w:noProof/>
                 <w:webHidden/>
               </w:rPr>
-              <w:t>4</w:t>
+              <w:t>6</w:t>
+            </w:r>
+            <w:r>
+              <w:rPr>
+                <w:noProof/>
+                <w:webHidden/>
+              </w:rPr>
+              <w:fldChar w:fldCharType="end"/>
+            </w:r>
+          </w:hyperlink>
+        </w:p>
+        <w:p>
+          <w:pPr>
+            <w:pStyle w:val="TOC2"/>
+            <w:tabs>
+              <w:tab w:val="right" w:leader="dot" w:pos="9062"/>
+            </w:tabs>
+            <w:rPr>
+              <w:noProof/>
+              <w:lang w:eastAsia="nl-NL"/>
+            </w:rPr>
+          </w:pPr>
+          <w:hyperlink w:anchor="_Toc475529170" w:history="1">
+            <w:r>
+              <w:rPr>
+                <w:rStyle w:val="Hyperlink"/>
+                <w:noProof/>
+              </w:rPr>
+              <w:t>Taak bekijken</w:t>
+            </w:r>
+            <w:r>
+              <w:rPr>
+                <w:noProof/>
+                <w:webHidden/>
+              </w:rPr>
+              <w:tab/>
+            </w:r>
+            <w:r>
+              <w:rPr>
+                <w:noProof/>
+                <w:webHidden/>
+              </w:rPr>
+              <w:fldChar w:fldCharType="begin"/>
+            </w:r>
+            <w:r>
+              <w:rPr>
+                <w:noProof/>
+                <w:webHidden/>
+              </w:rPr>
+              <w:instrText xml:space="preserve"> PAGEREF _Toc475529170 \h </w:instrText>
+            </w:r>
+            <w:r>
+              <w:rPr>
+                <w:noProof/>
+                <w:webHidden/>
+              </w:rPr>
+            </w:r>
+            <w:r>
+              <w:rPr>
+                <w:noProof/>
+                <w:webHidden/>
+              </w:rPr>
+              <w:fldChar w:fldCharType="separate"/>
+            </w:r>
+            <w:r>
+              <w:rPr>
+                <w:noProof/>
+                <w:webHidden/>
+              </w:rPr>
+              <w:t>6</w:t>
+            </w:r>
+            <w:r>
+              <w:rPr>
+                <w:noProof/>
+                <w:webHidden/>
+              </w:rPr>
+              <w:fldChar w:fldCharType="end"/>
+            </w:r>
+          </w:hyperlink>
+        </w:p>
+        <w:p>
+          <w:pPr>
+            <w:pStyle w:val="TOC2"/>
+            <w:tabs>
+              <w:tab w:val="right" w:leader="dot" w:pos="9062"/>
+            </w:tabs>
+            <w:rPr>
+              <w:noProof/>
+              <w:lang w:eastAsia="nl-NL"/>
+            </w:rPr>
+          </w:pPr>
+          <w:hyperlink w:anchor="_Toc475529171" w:history="1">
+            <w:r>
+              <w:rPr>
+                <w:rStyle w:val="Hyperlink"/>
+                <w:noProof/>
+              </w:rPr>
+              <w:t>Taak Toevoegen</w:t>
+            </w:r>
+            <w:r>
+              <w:rPr>
+                <w:noProof/>
+                <w:webHidden/>
+              </w:rPr>
+              <w:tab/>
+            </w:r>
+            <w:r>
+              <w:rPr>
+                <w:noProof/>
+                <w:webHidden/>
+              </w:rPr>
+              <w:fldChar w:fldCharType="begin"/>
+            </w:r>
+            <w:r>
+              <w:rPr>
+                <w:noProof/>
+                <w:webHidden/>
+              </w:rPr>
+              <w:instrText xml:space="preserve"> PAGEREF _Toc475529171 \h </w:instrText>
+            </w:r>
+            <w:r>
+              <w:rPr>
+                <w:noProof/>
+                <w:webHidden/>
+              </w:rPr>
+            </w:r>
+            <w:r>
+              <w:rPr>
+                <w:noProof/>
+                <w:webHidden/>
+              </w:rPr>
+              <w:fldChar w:fldCharType="separate"/>
+            </w:r>
+            <w:r>
+              <w:rPr>
+                <w:noProof/>
+                <w:webHidden/>
+              </w:rPr>
+              <w:t>7</w:t>
+            </w:r>
+            <w:r>
+              <w:rPr>
+                <w:noProof/>
+                <w:webHidden/>
+              </w:rPr>
+              <w:fldChar w:fldCharType="end"/>
+            </w:r>
+          </w:hyperlink>
+        </w:p>
+        <w:p>
+          <w:pPr>
+            <w:pStyle w:val="TOC2"/>
+            <w:tabs>
+              <w:tab w:val="right" w:leader="dot" w:pos="9062"/>
+            </w:tabs>
+            <w:rPr>
+              <w:noProof/>
+              <w:lang w:eastAsia="nl-NL"/>
+            </w:rPr>
+          </w:pPr>
+          <w:hyperlink w:anchor="_Toc475529172" w:history="1">
+            <w:r>
+              <w:rPr>
+                <w:rStyle w:val="Hyperlink"/>
+                <w:noProof/>
+              </w:rPr>
+              <w:t>Taak Bewerken</w:t>
+            </w:r>
+            <w:r>
+              <w:rPr>
+                <w:noProof/>
+                <w:webHidden/>
+              </w:rPr>
+              <w:tab/>
+            </w:r>
+            <w:r>
+              <w:rPr>
+                <w:noProof/>
+                <w:webHidden/>
+              </w:rPr>
+              <w:fldChar w:fldCharType="begin"/>
+            </w:r>
+            <w:r>
+              <w:rPr>
+                <w:noProof/>
+                <w:webHidden/>
+              </w:rPr>
+              <w:instrText xml:space="preserve"> PAGEREF _Toc475529172 \h </w:instrText>
+            </w:r>
+            <w:r>
+              <w:rPr>
+                <w:noProof/>
+                <w:webHidden/>
+              </w:rPr>
+            </w:r>
+            <w:r>
+              <w:rPr>
+                <w:noProof/>
+                <w:webHidden/>
+              </w:rPr>
+              <w:fldChar w:fldCharType="separate"/>
+            </w:r>
+            <w:r>
+              <w:rPr>
+                <w:noProof/>
+                <w:webHidden/>
+              </w:rPr>
+              <w:t>7</w:t>
+            </w:r>
+            <w:r>
+              <w:rPr>
+                <w:noProof/>
+                <w:webHidden/>
+              </w:rPr>
+              <w:fldChar w:fldCharType="end"/>
+            </w:r>
+          </w:hyperlink>
+        </w:p>
+        <w:p>
+          <w:pPr>
+            <w:pStyle w:val="TOC2"/>
+            <w:tabs>
+              <w:tab w:val="right" w:leader="dot" w:pos="9062"/>
+            </w:tabs>
+            <w:rPr>
+              <w:noProof/>
+              <w:lang w:eastAsia="nl-NL"/>
+            </w:rPr>
+          </w:pPr>
+          <w:hyperlink w:anchor="_Toc475529173" w:history="1">
+            <w:r>
+              <w:rPr>
+                <w:rStyle w:val="Hyperlink"/>
+                <w:noProof/>
+              </w:rPr>
+              <w:t>Taak Verwijderen</w:t>
+            </w:r>
+            <w:r>
+              <w:rPr>
+                <w:noProof/>
+                <w:webHidden/>
+              </w:rPr>
+              <w:tab/>
+            </w:r>
+            <w:r>
+              <w:rPr>
+                <w:noProof/>
+                <w:webHidden/>
+              </w:rPr>
+              <w:fldChar w:fldCharType="begin"/>
+            </w:r>
+            <w:r>
+              <w:rPr>
+                <w:noProof/>
+                <w:webHidden/>
+              </w:rPr>
+              <w:instrText xml:space="preserve"> PAGEREF _Toc475529173 \h </w:instrText>
+            </w:r>
+            <w:r>
+              <w:rPr>
+                <w:noProof/>
+                <w:webHidden/>
+              </w:rPr>
+            </w:r>
+            <w:r>
+              <w:rPr>
+                <w:noProof/>
+                <w:webHidden/>
+              </w:rPr>
+              <w:fldChar w:fldCharType="separate"/>
+            </w:r>
+            <w:r>
+              <w:rPr>
+                <w:noProof/>
+                <w:webHidden/>
+              </w:rPr>
+              <w:t>7</w:t>
             </w:r>
             <w:r>
               <w:rPr>
@@ -4835,13 +5387,13 @@
               <w:lang w:eastAsia="nl-NL"/>
             </w:rPr>
           </w:pPr>
-          <w:hyperlink w:anchor="_Toc475452247" w:history="1">
+          <w:hyperlink w:anchor="_Toc475529174" w:history="1">
             <w:r>
               <w:rPr>
                 <w:rStyle w:val="Hyperlink"/>
                 <w:noProof/>
               </w:rPr>
-              <w:t>Use-Case Diagram</w:t>
+              <w:t>Revisies</w:t>
             </w:r>
             <w:r>
               <w:rPr>
@@ -4862,559 +5414,7 @@
                 <w:noProof/>
                 <w:webHidden/>
               </w:rPr>
-              <w:instrText xml:space="preserve"> PAGEREF _Toc475452247 \h </w:instrText>
-            </w:r>
-            <w:r>
-              <w:rPr>
-                <w:noProof/>
-                <w:webHidden/>
-              </w:rPr>
-            </w:r>
-            <w:r>
-              <w:rPr>
-                <w:noProof/>
-                <w:webHidden/>
-              </w:rPr>
-              <w:fldChar w:fldCharType="separate"/>
-            </w:r>
-            <w:r>
-              <w:rPr>
-                <w:noProof/>
-                <w:webHidden/>
-              </w:rPr>
-              <w:t>5</w:t>
-            </w:r>
-            <w:r>
-              <w:rPr>
-                <w:noProof/>
-                <w:webHidden/>
-              </w:rPr>
-              <w:fldChar w:fldCharType="end"/>
-            </w:r>
-          </w:hyperlink>
-        </w:p>
-        <w:p>
-          <w:pPr>
-            <w:pStyle w:val="TOC1"/>
-            <w:tabs>
-              <w:tab w:val="right" w:leader="dot" w:pos="9062"/>
-            </w:tabs>
-            <w:rPr>
-              <w:noProof/>
-              <w:lang w:eastAsia="nl-NL"/>
-            </w:rPr>
-          </w:pPr>
-          <w:hyperlink w:anchor="_Toc475452248" w:history="1">
-            <w:r>
-              <w:rPr>
-                <w:rStyle w:val="Hyperlink"/>
-                <w:noProof/>
-              </w:rPr>
-              <w:t>Use-Case Templates</w:t>
-            </w:r>
-            <w:r>
-              <w:rPr>
-                <w:noProof/>
-                <w:webHidden/>
-              </w:rPr>
-              <w:tab/>
-            </w:r>
-            <w:r>
-              <w:rPr>
-                <w:noProof/>
-                <w:webHidden/>
-              </w:rPr>
-              <w:fldChar w:fldCharType="begin"/>
-            </w:r>
-            <w:r>
-              <w:rPr>
-                <w:noProof/>
-                <w:webHidden/>
-              </w:rPr>
-              <w:instrText xml:space="preserve"> PAGEREF _Toc475452248 \h </w:instrText>
-            </w:r>
-            <w:r>
-              <w:rPr>
-                <w:noProof/>
-                <w:webHidden/>
-              </w:rPr>
-            </w:r>
-            <w:r>
-              <w:rPr>
-                <w:noProof/>
-                <w:webHidden/>
-              </w:rPr>
-              <w:fldChar w:fldCharType="separate"/>
-            </w:r>
-            <w:r>
-              <w:rPr>
-                <w:noProof/>
-                <w:webHidden/>
-              </w:rPr>
-              <w:t>6</w:t>
-            </w:r>
-            <w:r>
-              <w:rPr>
-                <w:noProof/>
-                <w:webHidden/>
-              </w:rPr>
-              <w:fldChar w:fldCharType="end"/>
-            </w:r>
-          </w:hyperlink>
-        </w:p>
-        <w:p>
-          <w:pPr>
-            <w:pStyle w:val="TOC2"/>
-            <w:tabs>
-              <w:tab w:val="right" w:leader="dot" w:pos="9062"/>
-            </w:tabs>
-            <w:rPr>
-              <w:noProof/>
-              <w:lang w:eastAsia="nl-NL"/>
-            </w:rPr>
-          </w:pPr>
-          <w:hyperlink w:anchor="_Toc475452249" w:history="1">
-            <w:r>
-              <w:rPr>
-                <w:rStyle w:val="Hyperlink"/>
-                <w:noProof/>
-              </w:rPr>
-              <w:t>Registreren</w:t>
-            </w:r>
-            <w:r>
-              <w:rPr>
-                <w:noProof/>
-                <w:webHidden/>
-              </w:rPr>
-              <w:tab/>
-            </w:r>
-            <w:r>
-              <w:rPr>
-                <w:noProof/>
-                <w:webHidden/>
-              </w:rPr>
-              <w:fldChar w:fldCharType="begin"/>
-            </w:r>
-            <w:r>
-              <w:rPr>
-                <w:noProof/>
-                <w:webHidden/>
-              </w:rPr>
-              <w:instrText xml:space="preserve"> PAGEREF _Toc475452249 \h </w:instrText>
-            </w:r>
-            <w:r>
-              <w:rPr>
-                <w:noProof/>
-                <w:webHidden/>
-              </w:rPr>
-            </w:r>
-            <w:r>
-              <w:rPr>
-                <w:noProof/>
-                <w:webHidden/>
-              </w:rPr>
-              <w:fldChar w:fldCharType="separate"/>
-            </w:r>
-            <w:r>
-              <w:rPr>
-                <w:noProof/>
-                <w:webHidden/>
-              </w:rPr>
-              <w:t>6</w:t>
-            </w:r>
-            <w:r>
-              <w:rPr>
-                <w:noProof/>
-                <w:webHidden/>
-              </w:rPr>
-              <w:fldChar w:fldCharType="end"/>
-            </w:r>
-          </w:hyperlink>
-        </w:p>
-        <w:p>
-          <w:pPr>
-            <w:pStyle w:val="TOC2"/>
-            <w:tabs>
-              <w:tab w:val="right" w:leader="dot" w:pos="9062"/>
-            </w:tabs>
-            <w:rPr>
-              <w:noProof/>
-              <w:lang w:eastAsia="nl-NL"/>
-            </w:rPr>
-          </w:pPr>
-          <w:hyperlink w:anchor="_Toc475452250" w:history="1">
-            <w:r>
-              <w:rPr>
-                <w:rStyle w:val="Hyperlink"/>
-                <w:noProof/>
-              </w:rPr>
-              <w:t>Inloggen</w:t>
-            </w:r>
-            <w:r>
-              <w:rPr>
-                <w:noProof/>
-                <w:webHidden/>
-              </w:rPr>
-              <w:tab/>
-            </w:r>
-            <w:r>
-              <w:rPr>
-                <w:noProof/>
-                <w:webHidden/>
-              </w:rPr>
-              <w:fldChar w:fldCharType="begin"/>
-            </w:r>
-            <w:r>
-              <w:rPr>
-                <w:noProof/>
-                <w:webHidden/>
-              </w:rPr>
-              <w:instrText xml:space="preserve"> PAGEREF _Toc475452250 \h </w:instrText>
-            </w:r>
-            <w:r>
-              <w:rPr>
-                <w:noProof/>
-                <w:webHidden/>
-              </w:rPr>
-            </w:r>
-            <w:r>
-              <w:rPr>
-                <w:noProof/>
-                <w:webHidden/>
-              </w:rPr>
-              <w:fldChar w:fldCharType="separate"/>
-            </w:r>
-            <w:r>
-              <w:rPr>
-                <w:noProof/>
-                <w:webHidden/>
-              </w:rPr>
-              <w:t>6</w:t>
-            </w:r>
-            <w:r>
-              <w:rPr>
-                <w:noProof/>
-                <w:webHidden/>
-              </w:rPr>
-              <w:fldChar w:fldCharType="end"/>
-            </w:r>
-          </w:hyperlink>
-        </w:p>
-        <w:p>
-          <w:pPr>
-            <w:pStyle w:val="TOC2"/>
-            <w:tabs>
-              <w:tab w:val="right" w:leader="dot" w:pos="9062"/>
-            </w:tabs>
-            <w:rPr>
-              <w:noProof/>
-              <w:lang w:eastAsia="nl-NL"/>
-            </w:rPr>
-          </w:pPr>
-          <w:hyperlink w:anchor="_Toc475452251" w:history="1">
-            <w:r>
-              <w:rPr>
-                <w:rStyle w:val="Hyperlink"/>
-                <w:noProof/>
-              </w:rPr>
-              <w:t>Taak bekijken</w:t>
-            </w:r>
-            <w:r>
-              <w:rPr>
-                <w:noProof/>
-                <w:webHidden/>
-              </w:rPr>
-              <w:tab/>
-            </w:r>
-            <w:r>
-              <w:rPr>
-                <w:noProof/>
-                <w:webHidden/>
-              </w:rPr>
-              <w:fldChar w:fldCharType="begin"/>
-            </w:r>
-            <w:r>
-              <w:rPr>
-                <w:noProof/>
-                <w:webHidden/>
-              </w:rPr>
-              <w:instrText xml:space="preserve"> PAGEREF _Toc475452251 \h </w:instrText>
-            </w:r>
-            <w:r>
-              <w:rPr>
-                <w:noProof/>
-                <w:webHidden/>
-              </w:rPr>
-            </w:r>
-            <w:r>
-              <w:rPr>
-                <w:noProof/>
-                <w:webHidden/>
-              </w:rPr>
-              <w:fldChar w:fldCharType="separate"/>
-            </w:r>
-            <w:r>
-              <w:rPr>
-                <w:noProof/>
-                <w:webHidden/>
-              </w:rPr>
-              <w:t>6</w:t>
-            </w:r>
-            <w:r>
-              <w:rPr>
-                <w:noProof/>
-                <w:webHidden/>
-              </w:rPr>
-              <w:fldChar w:fldCharType="end"/>
-            </w:r>
-          </w:hyperlink>
-        </w:p>
-        <w:p>
-          <w:pPr>
-            <w:pStyle w:val="TOC2"/>
-            <w:tabs>
-              <w:tab w:val="right" w:leader="dot" w:pos="9062"/>
-            </w:tabs>
-            <w:rPr>
-              <w:noProof/>
-              <w:lang w:eastAsia="nl-NL"/>
-            </w:rPr>
-          </w:pPr>
-          <w:hyperlink w:anchor="_Toc475452252" w:history="1">
-            <w:r>
-              <w:rPr>
-                <w:rStyle w:val="Hyperlink"/>
-                <w:noProof/>
-              </w:rPr>
-              <w:t>Taak Toevoegen</w:t>
-            </w:r>
-            <w:r>
-              <w:rPr>
-                <w:noProof/>
-                <w:webHidden/>
-              </w:rPr>
-              <w:tab/>
-            </w:r>
-            <w:r>
-              <w:rPr>
-                <w:noProof/>
-                <w:webHidden/>
-              </w:rPr>
-              <w:fldChar w:fldCharType="begin"/>
-            </w:r>
-            <w:r>
-              <w:rPr>
-                <w:noProof/>
-                <w:webHidden/>
-              </w:rPr>
-              <w:instrText xml:space="preserve"> PAGEREF _Toc475452252 \h </w:instrText>
-            </w:r>
-            <w:r>
-              <w:rPr>
-                <w:noProof/>
-                <w:webHidden/>
-              </w:rPr>
-            </w:r>
-            <w:r>
-              <w:rPr>
-                <w:noProof/>
-                <w:webHidden/>
-              </w:rPr>
-              <w:fldChar w:fldCharType="separate"/>
-            </w:r>
-            <w:r>
-              <w:rPr>
-                <w:noProof/>
-                <w:webHidden/>
-              </w:rPr>
-              <w:t>7</w:t>
-            </w:r>
-            <w:r>
-              <w:rPr>
-                <w:noProof/>
-                <w:webHidden/>
-              </w:rPr>
-              <w:fldChar w:fldCharType="end"/>
-            </w:r>
-          </w:hyperlink>
-        </w:p>
-        <w:p>
-          <w:pPr>
-            <w:pStyle w:val="TOC2"/>
-            <w:tabs>
-              <w:tab w:val="right" w:leader="dot" w:pos="9062"/>
-            </w:tabs>
-            <w:rPr>
-              <w:noProof/>
-              <w:lang w:eastAsia="nl-NL"/>
-            </w:rPr>
-          </w:pPr>
-          <w:hyperlink w:anchor="_Toc475452253" w:history="1">
-            <w:r>
-              <w:rPr>
-                <w:rStyle w:val="Hyperlink"/>
-                <w:noProof/>
-              </w:rPr>
-              <w:t>Taak Bewerken</w:t>
-            </w:r>
-            <w:r>
-              <w:rPr>
-                <w:noProof/>
-                <w:webHidden/>
-              </w:rPr>
-              <w:tab/>
-            </w:r>
-            <w:r>
-              <w:rPr>
-                <w:noProof/>
-                <w:webHidden/>
-              </w:rPr>
-              <w:fldChar w:fldCharType="begin"/>
-            </w:r>
-            <w:r>
-              <w:rPr>
-                <w:noProof/>
-                <w:webHidden/>
-              </w:rPr>
-              <w:instrText xml:space="preserve"> PAGEREF _Toc475452253 \h </w:instrText>
-            </w:r>
-            <w:r>
-              <w:rPr>
-                <w:noProof/>
-                <w:webHidden/>
-              </w:rPr>
-            </w:r>
-            <w:r>
-              <w:rPr>
-                <w:noProof/>
-                <w:webHidden/>
-              </w:rPr>
-              <w:fldChar w:fldCharType="separate"/>
-            </w:r>
-            <w:r>
-              <w:rPr>
-                <w:noProof/>
-                <w:webHidden/>
-              </w:rPr>
-              <w:t>7</w:t>
-            </w:r>
-            <w:r>
-              <w:rPr>
-                <w:noProof/>
-                <w:webHidden/>
-              </w:rPr>
-              <w:fldChar w:fldCharType="end"/>
-            </w:r>
-          </w:hyperlink>
-        </w:p>
-        <w:p>
-          <w:pPr>
-            <w:pStyle w:val="TOC2"/>
-            <w:tabs>
-              <w:tab w:val="right" w:leader="dot" w:pos="9062"/>
-            </w:tabs>
-            <w:rPr>
-              <w:noProof/>
-              <w:lang w:eastAsia="nl-NL"/>
-            </w:rPr>
-          </w:pPr>
-          <w:hyperlink w:anchor="_Toc475452254" w:history="1">
-            <w:r>
-              <w:rPr>
-                <w:rStyle w:val="Hyperlink"/>
-                <w:noProof/>
-              </w:rPr>
-              <w:t>Taak Verwijderen</w:t>
-            </w:r>
-            <w:r>
-              <w:rPr>
-                <w:noProof/>
-                <w:webHidden/>
-              </w:rPr>
-              <w:tab/>
-            </w:r>
-            <w:r>
-              <w:rPr>
-                <w:noProof/>
-                <w:webHidden/>
-              </w:rPr>
-              <w:fldChar w:fldCharType="begin"/>
-            </w:r>
-            <w:r>
-              <w:rPr>
-                <w:noProof/>
-                <w:webHidden/>
-              </w:rPr>
-              <w:instrText xml:space="preserve"> PAGEREF _Toc475452254 \h </w:instrText>
-            </w:r>
-            <w:r>
-              <w:rPr>
-                <w:noProof/>
-                <w:webHidden/>
-              </w:rPr>
-            </w:r>
-            <w:r>
-              <w:rPr>
-                <w:noProof/>
-                <w:webHidden/>
-              </w:rPr>
-              <w:fldChar w:fldCharType="separate"/>
-            </w:r>
-            <w:r>
-              <w:rPr>
-                <w:noProof/>
-                <w:webHidden/>
-              </w:rPr>
-              <w:t>7</w:t>
-            </w:r>
-            <w:r>
-              <w:rPr>
-                <w:noProof/>
-                <w:webHidden/>
-              </w:rPr>
-              <w:fldChar w:fldCharType="end"/>
-            </w:r>
-          </w:hyperlink>
-        </w:p>
-        <w:p>
-          <w:pPr>
-            <w:pStyle w:val="TOC1"/>
-            <w:tabs>
-              <w:tab w:val="right" w:leader="dot" w:pos="9062"/>
-            </w:tabs>
-            <w:rPr>
-              <w:noProof/>
-              <w:lang w:eastAsia="nl-NL"/>
-            </w:rPr>
-          </w:pPr>
-          <w:hyperlink w:anchor="_Toc475452255" w:history="1">
-            <w:r>
-              <w:rPr>
-                <w:rStyle w:val="Hyperlink"/>
-                <w:noProof/>
-              </w:rPr>
-              <w:t>Revisies</w:t>
-            </w:r>
-            <w:r>
-              <w:rPr>
-                <w:noProof/>
-                <w:webHidden/>
-              </w:rPr>
-              <w:tab/>
-            </w:r>
-            <w:r>
-              <w:rPr>
-                <w:noProof/>
-                <w:webHidden/>
-              </w:rPr>
-              <w:fldChar w:fldCharType="begin"/>
-            </w:r>
-            <w:r>
-              <w:rPr>
-                <w:noProof/>
-                <w:webHidden/>
-              </w:rPr>
-              <w:instrText xml:space="preserve"> PAGEREF _Toc475452255 \h </w:instrText>
+              <w:instrText xml:space="preserve"> PAGEREF _Toc475529174 \h </w:instrText>
             </w:r>
             <w:r>
               <w:rPr>
@@ -5457,17 +5457,17 @@
       </w:sdtContent>
     </w:sdt>
     <w:p>
-      <w:bookmarkStart w:id="0" w:name="_GoBack"/>
-      <w:bookmarkEnd w:id="0"/>
       <w:r>
         <w:br w:type="page"/>
       </w:r>
+      <w:bookmarkStart w:id="0" w:name="_GoBack"/>
+      <w:bookmarkEnd w:id="0"/>
     </w:p>
     <w:p>
       <w:pPr>
         <w:pStyle w:val="Heading1"/>
       </w:pPr>
-      <w:bookmarkStart w:id="1" w:name="_Toc475452237"/>
+      <w:bookmarkStart w:id="1" w:name="_Toc475529156"/>
       <w:r>
         <w:lastRenderedPageBreak/>
         <w:t>Inleiding</w:t>
@@ -5503,7 +5503,7 @@
       <w:pPr>
         <w:pStyle w:val="Heading1"/>
       </w:pPr>
-      <w:bookmarkStart w:id="2" w:name="_Toc475452238"/>
+      <w:bookmarkStart w:id="2" w:name="_Toc475529157"/>
       <w:r>
         <w:t>Prototype</w:t>
       </w:r>
@@ -5586,7 +5586,7 @@
       <w:pPr>
         <w:pStyle w:val="Heading2"/>
       </w:pPr>
-      <w:bookmarkStart w:id="3" w:name="_Toc475452239"/>
+      <w:bookmarkStart w:id="3" w:name="_Toc475529158"/>
       <w:r>
         <w:lastRenderedPageBreak/>
         <w:t>Startscherm</w:t>
@@ -5765,7 +5765,7 @@
       <w:pPr>
         <w:pStyle w:val="Heading2"/>
       </w:pPr>
-      <w:bookmarkStart w:id="4" w:name="_Toc475452240"/>
+      <w:bookmarkStart w:id="4" w:name="_Toc475529159"/>
       <w:r>
         <w:t>Registratiescherm</w:t>
       </w:r>
@@ -5879,7 +5879,7 @@
       <w:pPr>
         <w:pStyle w:val="Heading2"/>
       </w:pPr>
-      <w:bookmarkStart w:id="5" w:name="_Toc475452241"/>
+      <w:bookmarkStart w:id="5" w:name="_Toc475529160"/>
       <w:r>
         <w:t>Inlogscherm</w:t>
       </w:r>
@@ -5987,7 +5987,7 @@
       <w:pPr>
         <w:pStyle w:val="Heading2"/>
       </w:pPr>
-      <w:bookmarkStart w:id="6" w:name="_Toc475452242"/>
+      <w:bookmarkStart w:id="6" w:name="_Toc475529161"/>
       <w:r>
         <w:t>Hoofdscherm</w:t>
       </w:r>
@@ -6170,7 +6170,7 @@
       <w:pPr>
         <w:pStyle w:val="Heading2"/>
       </w:pPr>
-      <w:bookmarkStart w:id="7" w:name="_Toc475452243"/>
+      <w:bookmarkStart w:id="7" w:name="_Toc475529162"/>
       <w:r>
         <w:t>Taak Toevoegen scherm</w:t>
       </w:r>
@@ -6308,9 +6308,9 @@
     </w:p>
     <w:p>
       <w:pPr>
-        <w:pStyle w:val="Heading1"/>
+        <w:pStyle w:val="Heading2"/>
       </w:pPr>
-      <w:bookmarkStart w:id="8" w:name="_Toc475452244"/>
+      <w:bookmarkStart w:id="8" w:name="_Toc475529163"/>
       <w:r>
         <w:t>Taak bekijken scherm</w:t>
       </w:r>
@@ -6445,7 +6445,7 @@
       <w:pPr>
         <w:pStyle w:val="Heading2"/>
       </w:pPr>
-      <w:bookmarkStart w:id="9" w:name="_Toc475452245"/>
+      <w:bookmarkStart w:id="9" w:name="_Toc475529164"/>
       <w:r>
         <w:lastRenderedPageBreak/>
         <w:t>Taak wijzingen scherm</w:t>
@@ -6586,7 +6586,7 @@
       <w:pPr>
         <w:pStyle w:val="Heading2"/>
       </w:pPr>
-      <w:bookmarkStart w:id="10" w:name="_Toc475452246"/>
+      <w:bookmarkStart w:id="10" w:name="_Toc475529165"/>
       <w:r>
         <w:t xml:space="preserve">Taak </w:t>
       </w:r>
@@ -6737,7 +6737,7 @@
       <w:pPr>
         <w:pStyle w:val="Heading1"/>
       </w:pPr>
-      <w:bookmarkStart w:id="11" w:name="_Toc475452247"/>
+      <w:bookmarkStart w:id="11" w:name="_Toc475529166"/>
       <w:proofErr w:type="spellStart"/>
       <w:r>
         <w:lastRenderedPageBreak/>
@@ -6784,7 +6784,7 @@
             <v:imagedata r:id="rId10" o:title=""/>
             <w10:wrap type="square" anchorx="margin" anchory="margin"/>
           </v:shape>
-          <o:OLEObject Type="Embed" ProgID="Visio.Drawing.15" ShapeID="_x0000_s1028" DrawAspect="Content" ObjectID="_1549270085" r:id="rId11"/>
+          <o:OLEObject Type="Embed" ProgID="Visio.Drawing.15" ShapeID="_x0000_s1028" DrawAspect="Content" ObjectID="_1549270999" r:id="rId11"/>
         </w:object>
       </w:r>
     </w:p>
@@ -6805,7 +6805,7 @@
       <w:pPr>
         <w:pStyle w:val="Heading1"/>
       </w:pPr>
-      <w:bookmarkStart w:id="12" w:name="_Toc475452248"/>
+      <w:bookmarkStart w:id="12" w:name="_Toc475529167"/>
       <w:proofErr w:type="spellStart"/>
       <w:r>
         <w:lastRenderedPageBreak/>
@@ -6828,7 +6828,7 @@
         <w:pStyle w:val="Heading2"/>
       </w:pPr>
       <w:bookmarkStart w:id="13" w:name="_Toc475450964"/>
-      <w:bookmarkStart w:id="14" w:name="_Toc475452249"/>
+      <w:bookmarkStart w:id="14" w:name="_Toc475529168"/>
       <w:r>
         <w:t>Registreren</w:t>
       </w:r>
@@ -7133,7 +7133,7 @@
         <w:pStyle w:val="Heading2"/>
       </w:pPr>
       <w:bookmarkStart w:id="15" w:name="_Toc475450965"/>
-      <w:bookmarkStart w:id="16" w:name="_Toc475452250"/>
+      <w:bookmarkStart w:id="16" w:name="_Toc475529169"/>
       <w:r>
         <w:t>Inloggen</w:t>
       </w:r>
@@ -7438,7 +7438,7 @@
         <w:pStyle w:val="Heading2"/>
       </w:pPr>
       <w:bookmarkStart w:id="17" w:name="_Toc475450966"/>
-      <w:bookmarkStart w:id="18" w:name="_Toc475452251"/>
+      <w:bookmarkStart w:id="18" w:name="_Toc475529170"/>
       <w:r>
         <w:t>Taak bekijken</w:t>
       </w:r>
@@ -7753,7 +7753,7 @@
         <w:pStyle w:val="Heading2"/>
       </w:pPr>
       <w:bookmarkStart w:id="19" w:name="_Toc475450967"/>
-      <w:bookmarkStart w:id="20" w:name="_Toc475452252"/>
+      <w:bookmarkStart w:id="20" w:name="_Toc475529171"/>
       <w:r>
         <w:lastRenderedPageBreak/>
         <w:t>Taak Toevoegen</w:t>
@@ -8059,7 +8059,7 @@
         <w:pStyle w:val="Heading2"/>
       </w:pPr>
       <w:bookmarkStart w:id="21" w:name="_Toc475450968"/>
-      <w:bookmarkStart w:id="22" w:name="_Toc475452253"/>
+      <w:bookmarkStart w:id="22" w:name="_Toc475529172"/>
       <w:r>
         <w:t>Taak Bewerken</w:t>
       </w:r>
@@ -8364,7 +8364,7 @@
         <w:pStyle w:val="Heading2"/>
       </w:pPr>
       <w:bookmarkStart w:id="23" w:name="_Toc475450969"/>
-      <w:bookmarkStart w:id="24" w:name="_Toc475452254"/>
+      <w:bookmarkStart w:id="24" w:name="_Toc475529173"/>
       <w:r>
         <w:t>Taak Verwijderen</w:t>
       </w:r>
@@ -8679,7 +8679,7 @@
         <w:pStyle w:val="Heading1"/>
       </w:pPr>
       <w:bookmarkStart w:id="25" w:name="_Toc473285962"/>
-      <w:bookmarkStart w:id="26" w:name="_Toc475452255"/>
+      <w:bookmarkStart w:id="26" w:name="_Toc475529174"/>
       <w:r>
         <w:lastRenderedPageBreak/>
         <w:t>Revisies</w:t>
@@ -9077,7 +9077,7 @@
         <w:bCs/>
         <w:noProof/>
       </w:rPr>
-      <w:t>2</w:t>
+      <w:t>1</w:t>
     </w:r>
     <w:r>
       <w:rPr>
@@ -10551,7 +10551,7 @@
 </file>
 
 <file path=customXml/itemProps2.xml><?xml version="1.0" encoding="utf-8"?>
-<ds:datastoreItem xmlns:ds="http://schemas.openxmlformats.org/officeDocument/2006/customXml" ds:itemID="{F191AA7D-D7BC-4302-BD4B-D211D51BDC70}">
+<ds:datastoreItem xmlns:ds="http://schemas.openxmlformats.org/officeDocument/2006/customXml" ds:itemID="{1F66BCE8-20DE-4488-9D58-7B4236594ECD}">
   <ds:schemaRefs>
     <ds:schemaRef ds:uri="http://schemas.openxmlformats.org/officeDocument/2006/bibliography"/>
   </ds:schemaRefs>

</xml_diff>